<commit_message>
Afegit contingut conceptual a documentacio del projecte
</commit_message>
<xml_diff>
--- a/DocumentacioProjecte/Documentacio.docx
+++ b/DocumentacioProjecte/Documentacio.docx
@@ -9,6 +9,7 @@
           <w:bCs/>
           <w:sz w:val="28"/>
           <w:szCs w:val="28"/>
+          <w:lang w:val="ca-ES"/>
         </w:rPr>
       </w:pPr>
       <w:r>
@@ -17,50 +18,105 @@
           <w:bCs/>
           <w:sz w:val="28"/>
           <w:szCs w:val="28"/>
+          <w:lang w:val="ca-ES"/>
         </w:rPr>
         <w:t>DADES</w:t>
       </w:r>
     </w:p>
     <w:p>
-      <w:proofErr w:type="spellStart"/>
-      <w:r>
-        <w:t>Fly</w:t>
-      </w:r>
-      <w:proofErr w:type="spellEnd"/>
-      <w:r>
-        <w:t xml:space="preserve"> EM </w:t>
-      </w:r>
-      <w:r>
+      <w:pPr>
+        <w:rPr>
+          <w:lang w:val="ca-ES"/>
+        </w:rPr>
+      </w:pPr>
+      <w:r>
+        <w:rPr>
+          <w:lang w:val="ca-ES"/>
+        </w:rPr>
+        <w:t xml:space="preserve">C.elegans </w:t>
+      </w:r>
+      <w:r>
+        <w:rPr>
+          <w:lang w:val="ca-ES"/>
+        </w:rPr>
         <w:sym w:font="Wingdings" w:char="F0E0"/>
       </w:r>
       <w:r>
+        <w:rPr>
+          <w:lang w:val="ca-ES"/>
+        </w:rPr>
         <w:t xml:space="preserve"> </w:t>
       </w:r>
-    </w:p>
-    <w:p>
-      <w:pPr>
-        <w:ind w:firstLine="708"/>
-      </w:pPr>
-      <w:hyperlink r:id="rId4" w:history="1">
+      <w:hyperlink r:id="rId5" w:history="1">
         <w:r>
           <w:rPr>
-            <w:rStyle w:val="Enlla"/>
+            <w:rStyle w:val="Hipervnculo"/>
+            <w:lang w:val="ca-ES"/>
+          </w:rPr>
+          <w:t>https://www.wormatlas.org/neuronalwiring.html#NeuronalconnectivityII</w:t>
+        </w:r>
+      </w:hyperlink>
+    </w:p>
+    <w:p>
+      <w:pPr>
+        <w:rPr>
+          <w:lang w:val="ca-ES"/>
+        </w:rPr>
+      </w:pPr>
+      <w:r>
+        <w:rPr>
+          <w:lang w:val="ca-ES"/>
+        </w:rPr>
+        <w:t xml:space="preserve">Fly EM </w:t>
+      </w:r>
+      <w:r>
+        <w:rPr>
+          <w:lang w:val="ca-ES"/>
+        </w:rPr>
+        <w:sym w:font="Wingdings" w:char="F0E0"/>
+      </w:r>
+      <w:r>
+        <w:rPr>
+          <w:lang w:val="ca-ES"/>
+        </w:rPr>
+        <w:t xml:space="preserve"> </w:t>
+      </w:r>
+    </w:p>
+    <w:p>
+      <w:pPr>
+        <w:ind w:firstLine="708"/>
+        <w:rPr>
+          <w:lang w:val="ca-ES"/>
+        </w:rPr>
+      </w:pPr>
+      <w:hyperlink r:id="rId6" w:history="1">
+        <w:r>
+          <w:rPr>
+            <w:rStyle w:val="Hipervnculo"/>
+            <w:lang w:val="ca-ES"/>
           </w:rPr>
           <w:t>https://www.janelia.org/project-team/flyem/hemibrain</w:t>
         </w:r>
       </w:hyperlink>
       <w:r>
+        <w:rPr>
+          <w:lang w:val="ca-ES"/>
+        </w:rPr>
         <w:t xml:space="preserve"> </w:t>
       </w:r>
     </w:p>
     <w:p>
       <w:pPr>
         <w:ind w:firstLine="708"/>
-      </w:pPr>
-      <w:hyperlink r:id="rId5" w:history="1">
+        <w:rPr>
+          <w:lang w:val="ca-ES"/>
+        </w:rPr>
+      </w:pPr>
+      <w:hyperlink r:id="rId7" w:history="1">
         <w:r>
           <w:rPr>
-            <w:rStyle w:val="Enlla"/>
+            <w:rStyle w:val="Hipervnculo"/>
+            <w:lang w:val="ca-ES"/>
           </w:rPr>
           <w:t>https://elifesciences.org/articles/57443</w:t>
         </w:r>
@@ -69,87 +125,801 @@
     <w:p>
       <w:pPr>
         <w:ind w:firstLine="708"/>
-      </w:pPr>
-    </w:p>
-    <w:p>
-      <w:proofErr w:type="spellStart"/>
-      <w:r>
-        <w:t>Fly</w:t>
-      </w:r>
-      <w:proofErr w:type="spellEnd"/>
-      <w:r>
+        <w:rPr>
+          <w:lang w:val="ca-ES"/>
+        </w:rPr>
+      </w:pPr>
+    </w:p>
+    <w:p>
+      <w:pPr>
+        <w:rPr>
+          <w:lang w:val="ca-ES"/>
+        </w:rPr>
+      </w:pPr>
+      <w:r>
+        <w:rPr>
+          <w:lang w:val="ca-ES"/>
+        </w:rPr>
+        <w:t>Fly Circuit (optic)</w:t>
+      </w:r>
+      <w:r>
+        <w:rPr>
+          <w:lang w:val="ca-ES"/>
+        </w:rPr>
+        <w:sym w:font="Wingdings" w:char="F0E0"/>
+      </w:r>
+      <w:r>
+        <w:rPr>
+          <w:lang w:val="ca-ES"/>
+        </w:rPr>
         <w:t xml:space="preserve"> </w:t>
       </w:r>
-      <w:proofErr w:type="spellStart"/>
-      <w:r>
-        <w:t>Circuit</w:t>
-      </w:r>
-      <w:proofErr w:type="spellEnd"/>
-      <w:r>
-        <w:t xml:space="preserve"> (</w:t>
-      </w:r>
-      <w:proofErr w:type="spellStart"/>
-      <w:r>
-        <w:t>optic</w:t>
-      </w:r>
-      <w:proofErr w:type="spellEnd"/>
-      <w:r>
-        <w:t>)</w:t>
-      </w:r>
-      <w:r>
-        <w:sym w:font="Wingdings" w:char="F0E0"/>
-      </w:r>
-      <w:r>
-        <w:t xml:space="preserve"> </w:t>
-      </w:r>
-      <w:hyperlink r:id="rId6" w:history="1">
+      <w:hyperlink r:id="rId8" w:history="1">
         <w:r>
           <w:rPr>
-            <w:rStyle w:val="Enlla"/>
+            <w:rStyle w:val="Hipervnculo"/>
+            <w:lang w:val="ca-ES"/>
           </w:rPr>
           <w:t>https://www.cell.com/current-biology/fulltext/S0960-9822(15)00336-X</w:t>
         </w:r>
       </w:hyperlink>
     </w:p>
-    <w:p/>
-    <w:p>
-      <w:proofErr w:type="spellStart"/>
-      <w:r>
-        <w:t>C.elegants</w:t>
-      </w:r>
-      <w:proofErr w:type="spellEnd"/>
-      <w:r>
-        <w:t xml:space="preserve"> </w:t>
-      </w:r>
-      <w:r>
+    <w:p>
+      <w:pPr>
+        <w:rPr>
+          <w:lang w:val="ca-ES"/>
+        </w:rPr>
+      </w:pPr>
+      <w:r>
+        <w:rPr>
+          <w:lang w:val="ca-ES"/>
+        </w:rPr>
+        <w:t xml:space="preserve">Zebrafish larva </w:t>
+      </w:r>
+      <w:r>
+        <w:rPr>
+          <w:lang w:val="ca-ES"/>
+        </w:rPr>
         <w:sym w:font="Wingdings" w:char="F0E0"/>
       </w:r>
       <w:r>
-        <w:t xml:space="preserve"> </w:t>
-      </w:r>
-      <w:hyperlink r:id="rId7" w:history="1">
-        <w:r>
-          <w:rPr>
-            <w:rStyle w:val="Enlla"/>
-          </w:rPr>
-          <w:t>https://www.wormatlas.org/neuronalwiring.html#NeuronalconnectivityII</w:t>
-        </w:r>
-      </w:hyperlink>
-    </w:p>
-    <w:p/>
-    <w:p/>
-    <w:p/>
-    <w:p/>
+        <w:rPr>
+          <w:lang w:val="ca-ES"/>
+        </w:rPr>
+        <w:t xml:space="preserve"> falta</w:t>
+      </w:r>
+    </w:p>
+    <w:p>
+      <w:pPr>
+        <w:rPr>
+          <w:lang w:val="ca-ES"/>
+        </w:rPr>
+      </w:pPr>
+      <w:r>
+        <w:rPr>
+          <w:lang w:val="ca-ES"/>
+        </w:rPr>
+        <w:t xml:space="preserve">Mouse </w:t>
+      </w:r>
+      <w:r>
+        <w:rPr>
+          <w:lang w:val="ca-ES"/>
+        </w:rPr>
+        <w:sym w:font="Wingdings" w:char="F0E0"/>
+      </w:r>
+      <w:r>
+        <w:rPr>
+          <w:lang w:val="ca-ES"/>
+        </w:rPr>
+        <w:t xml:space="preserve"> falta</w:t>
+      </w:r>
+    </w:p>
+    <w:p>
+      <w:pPr>
+        <w:tabs>
+          <w:tab w:val="left" w:pos="5580"/>
+        </w:tabs>
+        <w:rPr>
+          <w:rStyle w:val="Hipervnculo"/>
+          <w:lang w:val="ca-ES"/>
+        </w:rPr>
+      </w:pPr>
+      <w:r>
+        <w:rPr>
+          <w:rStyle w:val="Hipervnculo"/>
+          <w:lang w:val="ca-ES"/>
+        </w:rPr>
+        <w:tab/>
+      </w:r>
+    </w:p>
+    <w:p>
+      <w:pPr>
+        <w:rPr>
+          <w:b/>
+          <w:bCs/>
+          <w:sz w:val="28"/>
+          <w:szCs w:val="28"/>
+          <w:lang w:val="ca-ES"/>
+        </w:rPr>
+      </w:pPr>
+      <w:r>
+        <w:rPr>
+          <w:b/>
+          <w:bCs/>
+          <w:sz w:val="28"/>
+          <w:szCs w:val="28"/>
+          <w:lang w:val="ca-ES"/>
+        </w:rPr>
+        <w:t>MESURES DE TEORIA DE GRAFS</w:t>
+      </w:r>
+    </w:p>
+    <w:p>
+      <w:pPr>
+        <w:pStyle w:val="Prrafodelista"/>
+        <w:numPr>
+          <w:ilvl w:val="0"/>
+          <w:numId w:val="1"/>
+        </w:numPr>
+        <w:rPr>
+          <w:lang w:val="ca-ES"/>
+        </w:rPr>
+      </w:pPr>
+      <w:r>
+        <w:rPr>
+          <w:lang w:val="ca-ES"/>
+        </w:rPr>
+        <w:t xml:space="preserve">Distribucio de graus: </w:t>
+      </w:r>
+      <w:r>
+        <w:rPr>
+          <w:lang w:val="ca-ES"/>
+        </w:rPr>
+        <w:t>igraph</w:t>
+      </w:r>
+    </w:p>
+    <w:p>
+      <w:pPr>
+        <w:pStyle w:val="Prrafodelista"/>
+        <w:numPr>
+          <w:ilvl w:val="0"/>
+          <w:numId w:val="1"/>
+        </w:numPr>
+        <w:rPr>
+          <w:lang w:val="ca-ES"/>
+        </w:rPr>
+      </w:pPr>
+      <w:r>
+        <w:rPr>
+          <w:lang w:val="ca-ES"/>
+        </w:rPr>
+        <w:t>Cens de triades:</w:t>
+      </w:r>
+      <w:r>
+        <w:rPr>
+          <w:lang w:val="ca-ES"/>
+        </w:rPr>
+        <w:t xml:space="preserve"> igraph</w:t>
+      </w:r>
+    </w:p>
+    <w:p>
+      <w:pPr>
+        <w:pStyle w:val="Prrafodelista"/>
+        <w:numPr>
+          <w:ilvl w:val="0"/>
+          <w:numId w:val="1"/>
+        </w:numPr>
+        <w:rPr>
+          <w:lang w:val="ca-ES"/>
+        </w:rPr>
+      </w:pPr>
+      <w:r>
+        <w:rPr>
+          <w:lang w:val="ca-ES"/>
+        </w:rPr>
+        <w:t>Numero de hubs</w:t>
+      </w:r>
+      <w:r>
+        <w:rPr>
+          <w:lang w:val="ca-ES"/>
+        </w:rPr>
+        <w:t>:</w:t>
+      </w:r>
+      <w:r>
+        <w:rPr>
+          <w:lang w:val="ca-ES"/>
+        </w:rPr>
+        <w:t xml:space="preserve"> igraph</w:t>
+      </w:r>
+    </w:p>
+    <w:p>
+      <w:pPr>
+        <w:pStyle w:val="Prrafodelista"/>
+        <w:numPr>
+          <w:ilvl w:val="0"/>
+          <w:numId w:val="1"/>
+        </w:numPr>
+        <w:rPr>
+          <w:lang w:val="ca-ES"/>
+        </w:rPr>
+      </w:pPr>
+      <w:r>
+        <w:rPr>
+          <w:lang w:val="ca-ES"/>
+        </w:rPr>
+        <w:t>Modularitat</w:t>
+      </w:r>
+      <w:r>
+        <w:rPr>
+          <w:lang w:val="ca-ES"/>
+        </w:rPr>
+        <w:t>:</w:t>
+      </w:r>
+      <w:r>
+        <w:rPr>
+          <w:lang w:val="ca-ES"/>
+        </w:rPr>
+        <w:t xml:space="preserve"> igraph</w:t>
+      </w:r>
+    </w:p>
+    <w:p>
+      <w:pPr>
+        <w:pStyle w:val="Prrafodelista"/>
+        <w:numPr>
+          <w:ilvl w:val="0"/>
+          <w:numId w:val="1"/>
+        </w:numPr>
+        <w:rPr>
+          <w:lang w:val="ca-ES"/>
+        </w:rPr>
+      </w:pPr>
+      <w:r>
+        <w:rPr>
+          <w:lang w:val="ca-ES"/>
+        </w:rPr>
+        <w:t>Authority score</w:t>
+      </w:r>
+      <w:r>
+        <w:rPr>
+          <w:lang w:val="ca-ES"/>
+        </w:rPr>
+        <w:t>:</w:t>
+      </w:r>
+      <w:r>
+        <w:rPr>
+          <w:lang w:val="ca-ES"/>
+        </w:rPr>
+        <w:t xml:space="preserve"> igraph</w:t>
+      </w:r>
+    </w:p>
+    <w:p>
+      <w:pPr>
+        <w:pStyle w:val="Prrafodelista"/>
+        <w:numPr>
+          <w:ilvl w:val="0"/>
+          <w:numId w:val="1"/>
+        </w:numPr>
+        <w:rPr>
+          <w:lang w:val="ca-ES"/>
+        </w:rPr>
+      </w:pPr>
+      <w:r>
+        <w:rPr>
+          <w:lang w:val="ca-ES"/>
+        </w:rPr>
+        <w:t>Community detection (Numero de comunitats i mida)</w:t>
+      </w:r>
+      <w:r>
+        <w:rPr>
+          <w:lang w:val="ca-ES"/>
+        </w:rPr>
+        <w:t>:</w:t>
+      </w:r>
+      <w:r>
+        <w:rPr>
+          <w:lang w:val="ca-ES"/>
+        </w:rPr>
+        <w:t xml:space="preserve"> igraph</w:t>
+      </w:r>
+    </w:p>
+    <w:p>
+      <w:pPr>
+        <w:pStyle w:val="Prrafodelista"/>
+        <w:numPr>
+          <w:ilvl w:val="0"/>
+          <w:numId w:val="1"/>
+        </w:numPr>
+        <w:rPr>
+          <w:lang w:val="ca-ES"/>
+        </w:rPr>
+      </w:pPr>
+      <w:r>
+        <w:rPr>
+          <w:lang w:val="ca-ES"/>
+        </w:rPr>
+        <w:t>Small-Worldness ratio:</w:t>
+      </w:r>
+      <w:r>
+        <w:rPr>
+          <w:lang w:val="ca-ES"/>
+        </w:rPr>
+        <w:t xml:space="preserve"> buscar internet Hector</w:t>
+      </w:r>
+    </w:p>
+    <w:p>
+      <w:pPr>
+        <w:pStyle w:val="Prrafodelista"/>
+        <w:numPr>
+          <w:ilvl w:val="0"/>
+          <w:numId w:val="1"/>
+        </w:numPr>
+        <w:rPr>
+          <w:lang w:val="ca-ES"/>
+        </w:rPr>
+      </w:pPr>
+      <w:r>
+        <w:rPr>
+          <w:lang w:val="ca-ES"/>
+        </w:rPr>
+        <w:t>Cliques and cavities (la seva dimensio i quants en tenim):</w:t>
+      </w:r>
+      <w:r>
+        <w:rPr>
+          <w:lang w:val="ca-ES"/>
+        </w:rPr>
+        <w:t xml:space="preserve"> igraph</w:t>
+      </w:r>
+    </w:p>
+    <w:p>
+      <w:pPr>
+        <w:pStyle w:val="Prrafodelista"/>
+        <w:numPr>
+          <w:ilvl w:val="0"/>
+          <w:numId w:val="1"/>
+        </w:numPr>
+        <w:rPr>
+          <w:lang w:val="ca-ES"/>
+        </w:rPr>
+      </w:pPr>
+      <w:r>
+        <w:rPr>
+          <w:lang w:val="ca-ES"/>
+        </w:rPr>
+        <w:t>Cost de la xarxa (</w:t>
+      </w:r>
+      <w:r>
+        <w:rPr>
+          <w:lang w:val="ca-ES"/>
+        </w:rPr>
+        <w:t>numero de nodes, numero de connexions i suma dels seus pesos</w:t>
+      </w:r>
+      <w:r>
+        <w:rPr>
+          <w:lang w:val="ca-ES"/>
+        </w:rPr>
+        <w:t>)</w:t>
+      </w:r>
+      <w:r>
+        <w:rPr>
+          <w:lang w:val="ca-ES"/>
+        </w:rPr>
+        <w:t>:</w:t>
+      </w:r>
+      <w:r>
+        <w:rPr>
+          <w:lang w:val="ca-ES"/>
+        </w:rPr>
+        <w:t xml:space="preserve"> exerici Hector</w:t>
+      </w:r>
+    </w:p>
+    <w:p>
+      <w:pPr>
+        <w:pStyle w:val="Prrafodelista"/>
+        <w:numPr>
+          <w:ilvl w:val="0"/>
+          <w:numId w:val="1"/>
+        </w:numPr>
+        <w:rPr>
+          <w:lang w:val="ca-ES"/>
+        </w:rPr>
+      </w:pPr>
+      <w:r>
+        <w:rPr>
+          <w:lang w:val="ca-ES"/>
+        </w:rPr>
+        <w:t>Routing efficiency:</w:t>
+      </w:r>
+      <w:r>
+        <w:rPr>
+          <w:lang w:val="ca-ES"/>
+        </w:rPr>
+        <w:t xml:space="preserve"> Linus</w:t>
+      </w:r>
+    </w:p>
+    <w:p>
+      <w:pPr>
+        <w:pStyle w:val="Prrafodelista"/>
+        <w:numPr>
+          <w:ilvl w:val="0"/>
+          <w:numId w:val="1"/>
+        </w:numPr>
+        <w:rPr>
+          <w:lang w:val="ca-ES"/>
+        </w:rPr>
+      </w:pPr>
+      <w:r>
+        <w:rPr>
+          <w:lang w:val="ca-ES"/>
+        </w:rPr>
+        <w:t xml:space="preserve">Storage capacity: </w:t>
+      </w:r>
+      <w:r>
+        <w:rPr>
+          <w:lang w:val="ca-ES"/>
+        </w:rPr>
+        <w:t>Linus</w:t>
+      </w:r>
+    </w:p>
+    <w:p>
+      <w:pPr>
+        <w:ind w:left="360"/>
+        <w:rPr>
+          <w:lang w:val="ca-ES"/>
+        </w:rPr>
+      </w:pPr>
+      <w:r>
+        <w:rPr>
+          <w:lang w:val="ca-ES"/>
+        </w:rPr>
+        <w:t>En segona etapa (despres de simulaci</w:t>
+      </w:r>
+      <w:r>
+        <w:rPr>
+          <w:lang w:val="ca-ES"/>
+        </w:rPr>
+        <w:t>o</w:t>
+      </w:r>
+      <w:r>
+        <w:rPr>
+          <w:lang w:val="ca-ES"/>
+        </w:rPr>
+        <w:t xml:space="preserve"> activitat):</w:t>
+      </w:r>
+    </w:p>
+    <w:p>
+      <w:pPr>
+        <w:ind w:left="360"/>
+        <w:rPr>
+          <w:lang w:val="ca-ES"/>
+        </w:rPr>
+      </w:pPr>
+      <w:r>
+        <w:rPr>
+          <w:lang w:val="ca-ES"/>
+        </w:rPr>
+        <w:t>•</w:t>
+      </w:r>
+      <w:r>
+        <w:rPr>
+          <w:lang w:val="ca-ES"/>
+        </w:rPr>
+        <w:tab/>
+      </w:r>
+      <w:r>
+        <w:rPr>
+          <w:lang w:val="ca-ES"/>
+        </w:rPr>
+        <w:t>Neural complex</w:t>
+      </w:r>
+      <w:r>
+        <w:rPr>
+          <w:lang w:val="ca-ES"/>
+        </w:rPr>
+        <w:t>ity:</w:t>
+      </w:r>
+    </w:p>
+    <w:p>
+      <w:pPr>
+        <w:ind w:left="360"/>
+        <w:rPr>
+          <w:lang w:val="ca-ES"/>
+        </w:rPr>
+      </w:pPr>
+      <w:r>
+        <w:rPr>
+          <w:lang w:val="ca-ES"/>
+        </w:rPr>
+        <w:t>•</w:t>
+      </w:r>
+      <w:r>
+        <w:rPr>
+          <w:lang w:val="ca-ES"/>
+        </w:rPr>
+        <w:tab/>
+      </w:r>
+      <w:r>
+        <w:rPr>
+          <w:lang w:val="ca-ES"/>
+        </w:rPr>
+        <w:t>Neural activity manifolds (e.g. oscillatory behavior)</w:t>
+      </w:r>
+      <w:r>
+        <w:rPr>
+          <w:lang w:val="ca-ES"/>
+        </w:rPr>
+        <w:t>:</w:t>
+      </w:r>
+    </w:p>
+    <w:p>
+      <w:pPr>
+        <w:ind w:left="360"/>
+        <w:rPr>
+          <w:lang w:val="ca-ES"/>
+        </w:rPr>
+      </w:pPr>
+      <w:r>
+        <w:rPr>
+          <w:lang w:val="ca-ES"/>
+        </w:rPr>
+        <w:t>•</w:t>
+      </w:r>
+      <w:r>
+        <w:rPr>
+          <w:lang w:val="ca-ES"/>
+        </w:rPr>
+        <w:tab/>
+      </w:r>
+      <w:r>
+        <w:rPr>
+          <w:lang w:val="ca-ES"/>
+        </w:rPr>
+        <w:t>Activity transmission</w:t>
+      </w:r>
+      <w:r>
+        <w:rPr>
+          <w:lang w:val="ca-ES"/>
+        </w:rPr>
+        <w:t>:</w:t>
+      </w:r>
+    </w:p>
+    <w:p>
+      <w:pPr>
+        <w:rPr>
+          <w:lang w:val="ca-ES"/>
+        </w:rPr>
+      </w:pPr>
+    </w:p>
+    <w:p>
+      <w:pPr>
+        <w:rPr>
+          <w:b/>
+          <w:bCs/>
+          <w:sz w:val="28"/>
+          <w:szCs w:val="28"/>
+          <w:lang w:val="ca-ES"/>
+        </w:rPr>
+      </w:pPr>
+      <w:r>
+        <w:rPr>
+          <w:b/>
+          <w:bCs/>
+          <w:sz w:val="28"/>
+          <w:szCs w:val="28"/>
+          <w:lang w:val="ca-ES"/>
+        </w:rPr>
+        <w:t>DISSENY COMPARACIONS DE L’ESTUDI</w:t>
+      </w:r>
+      <w:r>
+        <w:rPr>
+          <w:b/>
+          <w:bCs/>
+          <w:sz w:val="28"/>
+          <w:szCs w:val="28"/>
+          <w:lang w:val="ca-ES"/>
+        </w:rPr>
+        <w:t xml:space="preserve"> - PREGUNTES</w:t>
+      </w:r>
+    </w:p>
+    <w:p>
+      <w:pPr>
+        <w:pStyle w:val="Prrafodelista"/>
+        <w:numPr>
+          <w:ilvl w:val="0"/>
+          <w:numId w:val="3"/>
+        </w:numPr>
+        <w:ind w:hanging="360"/>
+        <w:rPr>
+          <w:lang w:val="ca-ES"/>
+        </w:rPr>
+      </w:pPr>
+      <w:r>
+        <w:rPr>
+          <w:lang w:val="ca-ES"/>
+        </w:rPr>
+        <w:t>Quina mena de xarxa té cada organisme? Son totes small-world? O scale-free? En què es diferencien?</w:t>
+      </w:r>
+    </w:p>
+    <w:p>
+      <w:pPr>
+        <w:pStyle w:val="Prrafodelista"/>
+        <w:numPr>
+          <w:ilvl w:val="0"/>
+          <w:numId w:val="3"/>
+        </w:numPr>
+        <w:ind w:hanging="360"/>
+        <w:rPr>
+          <w:lang w:val="ca-ES"/>
+        </w:rPr>
+      </w:pPr>
+      <w:r>
+        <w:rPr>
+          <w:lang w:val="ca-ES"/>
+        </w:rPr>
+        <w:t>Quines propietats es mantenen entre organismes</w:t>
+      </w:r>
+      <w:r>
+        <w:rPr>
+          <w:lang w:val="ca-ES"/>
+        </w:rPr>
+        <w:t xml:space="preserve"> (tenint en compte totes les que hem mesurat)</w:t>
+      </w:r>
+      <w:r>
+        <w:rPr>
+          <w:lang w:val="ca-ES"/>
+        </w:rPr>
+        <w:t>?</w:t>
+      </w:r>
+    </w:p>
+    <w:p>
+      <w:pPr>
+        <w:pStyle w:val="Prrafodelista"/>
+        <w:numPr>
+          <w:ilvl w:val="0"/>
+          <w:numId w:val="3"/>
+        </w:numPr>
+        <w:ind w:hanging="360"/>
+        <w:rPr>
+          <w:lang w:val="ca-ES"/>
+        </w:rPr>
+      </w:pPr>
+      <w:r>
+        <w:rPr>
+          <w:lang w:val="ca-ES"/>
+        </w:rPr>
+        <w:t>Comparació microscòpia òptica vs electrònica. Quina informació “falta” en les dades de microscòpia òptica?</w:t>
+      </w:r>
+    </w:p>
+    <w:p>
+      <w:pPr>
+        <w:pStyle w:val="Prrafodelista"/>
+        <w:numPr>
+          <w:ilvl w:val="0"/>
+          <w:numId w:val="3"/>
+        </w:numPr>
+        <w:ind w:hanging="360"/>
+        <w:rPr>
+          <w:lang w:val="ca-ES"/>
+        </w:rPr>
+      </w:pPr>
+      <w:r>
+        <w:rPr>
+          <w:lang w:val="ca-ES"/>
+        </w:rPr>
+        <w:lastRenderedPageBreak/>
+        <w:t>Podem identificar xarxes que sabem que es dediquen a fer la mateixa computació i veure què es conserva entre espècies?</w:t>
+      </w:r>
+      <w:r>
+        <w:rPr>
+          <w:lang w:val="ca-ES"/>
+        </w:rPr>
+        <w:t xml:space="preserve"> Què és essencial per poder fer una tasca concreta (exemple: memòria espacial)</w:t>
+      </w:r>
+    </w:p>
+    <w:p>
+      <w:pPr>
+        <w:rPr>
+          <w:b/>
+          <w:bCs/>
+          <w:sz w:val="28"/>
+          <w:szCs w:val="28"/>
+          <w:lang w:val="ca-ES"/>
+        </w:rPr>
+      </w:pPr>
+      <w:r>
+        <w:rPr>
+          <w:b/>
+          <w:bCs/>
+          <w:sz w:val="28"/>
+          <w:szCs w:val="28"/>
+          <w:lang w:val="ca-ES"/>
+        </w:rPr>
+        <w:t>POSSIBLES PROBLEMES A SOLUCIONAR</w:t>
+      </w:r>
+    </w:p>
+    <w:p>
+      <w:pPr>
+        <w:pStyle w:val="Prrafodelista"/>
+        <w:numPr>
+          <w:ilvl w:val="0"/>
+          <w:numId w:val="2"/>
+        </w:numPr>
+        <w:rPr>
+          <w:lang w:val="ca-ES"/>
+        </w:rPr>
+      </w:pPr>
+      <w:r>
+        <w:rPr>
+          <w:lang w:val="ca-ES"/>
+        </w:rPr>
+        <w:t xml:space="preserve">(pregunta 1) </w:t>
+      </w:r>
+      <w:r>
+        <w:rPr>
+          <w:lang w:val="ca-ES"/>
+        </w:rPr>
+        <w:t xml:space="preserve">Podem comparar xarxes amb nombres de nodes diferents? </w:t>
+      </w:r>
+      <w:r>
+        <w:rPr>
+          <w:lang w:val="ca-ES"/>
+        </w:rPr>
+        <w:t>Què hem de tenir controlat per fer-ho?</w:t>
+      </w:r>
+    </w:p>
+    <w:p>
+      <w:pPr>
+        <w:pStyle w:val="Prrafodelista"/>
+        <w:numPr>
+          <w:ilvl w:val="0"/>
+          <w:numId w:val="2"/>
+        </w:numPr>
+        <w:rPr>
+          <w:lang w:val="ca-ES"/>
+        </w:rPr>
+      </w:pPr>
+      <w:r>
+        <w:rPr>
+          <w:lang w:val="ca-ES"/>
+        </w:rPr>
+        <w:t>(pregunta 3) Caldrà passar de cèl·lules individuals a connexions entre regions.</w:t>
+      </w:r>
+    </w:p>
+    <w:p>
+      <w:pPr>
+        <w:pStyle w:val="Prrafodelista"/>
+        <w:numPr>
+          <w:ilvl w:val="0"/>
+          <w:numId w:val="2"/>
+        </w:numPr>
+        <w:rPr>
+          <w:lang w:val="ca-ES"/>
+        </w:rPr>
+      </w:pPr>
+      <w:r>
+        <w:rPr>
+          <w:lang w:val="ca-ES"/>
+        </w:rPr>
+        <w:t>(pregunta 4) Trobar quines regions s’encarreguen de la mateixa tasca (exemple memòria espacial, mushroom body (mosca), hipocamp (mamifers), s’ha de mirar en c elegans i zebrafish)</w:t>
+      </w:r>
+    </w:p>
     <w:p>
       <w:pPr>
         <w:tabs>
           <w:tab w:val="left" w:pos="5080"/>
         </w:tabs>
-      </w:pPr>
-      <w:r>
+        <w:rPr>
+          <w:lang w:val="ca-ES"/>
+        </w:rPr>
+      </w:pPr>
+      <w:r>
+        <w:rPr>
+          <w:lang w:val="ca-ES"/>
+        </w:rPr>
         <w:tab/>
       </w:r>
       <w:r>
+        <w:rPr>
+          <w:lang w:val="ca-ES"/>
+        </w:rPr>
         <w:tab/>
       </w:r>
     </w:p>
@@ -168,6 +938,356 @@
     </w:sectPr>
   </w:body>
 </w:document>
+</file>
+
+<file path=word/numbering.xml><?xml version="1.0" encoding="utf-8"?>
+<w:numbering xmlns:wpc="http://schemas.microsoft.com/office/word/2010/wordprocessingCanvas" xmlns:cx="http://schemas.microsoft.com/office/drawing/2014/chartex" xmlns:cx1="http://schemas.microsoft.com/office/drawing/2015/9/8/chartex" xmlns:cx2="http://schemas.microsoft.com/office/drawing/2015/10/21/chartex" xmlns:cx3="http://schemas.microsoft.com/office/drawing/2016/5/9/chartex" xmlns:cx4="http://schemas.microsoft.com/office/drawing/2016/5/10/chartex" xmlns:cx5="http://schemas.microsoft.com/office/drawing/2016/5/11/chartex" xmlns:cx6="http://schemas.microsoft.com/office/drawing/2016/5/12/chartex" xmlns:cx7="http://schemas.microsoft.com/office/drawing/2016/5/13/chartex" xmlns:cx8="http://schemas.microsoft.com/office/drawing/2016/5/14/chartex" xmlns:mc="http://schemas.openxmlformats.org/markup-compatibility/2006" xmlns:aink="http://schemas.microsoft.com/office/drawing/2016/ink" xmlns:am3d="http://schemas.microsoft.com/office/drawing/2017/model3d" xmlns:o="urn:schemas-microsoft-com:office:office" xmlns:r="http://schemas.openxmlformats.org/officeDocument/2006/relationships" xmlns:m="http://schemas.openxmlformats.org/officeDocument/2006/math" xmlns:v="urn:schemas-microsoft-com:vml" xmlns:wp14="http://schemas.microsoft.com/office/word/2010/wordprocessingDrawing" xmlns:wp="http://schemas.openxmlformats.org/drawingml/2006/wordprocessingDrawing" xmlns:w10="urn:schemas-microsoft-com:office:word" xmlns:w="http://schemas.openxmlformats.org/wordprocessingml/2006/main" xmlns:w14="http://schemas.microsoft.com/office/word/2010/wordml" xmlns:w15="http://schemas.microsoft.com/office/word/2012/wordml" xmlns:w16cex="http://schemas.microsoft.com/office/word/2018/wordml/cex" xmlns:w16cid="http://schemas.microsoft.com/office/word/2016/wordml/cid" xmlns:w16="http://schemas.microsoft.com/office/word/2018/wordml" xmlns:w16sdtdh="http://schemas.microsoft.com/office/word/2020/wordml/sdtdatahash" xmlns:w16se="http://schemas.microsoft.com/office/word/2015/wordml/symex" xmlns:wpg="http://schemas.microsoft.com/office/word/2010/wordprocessingGroup" xmlns:wpi="http://schemas.microsoft.com/office/word/2010/wordprocessingInk" xmlns:wne="http://schemas.microsoft.com/office/word/2006/wordml" xmlns:wps="http://schemas.microsoft.com/office/word/2010/wordprocessingShape" mc:Ignorable="w14 w15 w16se w16cid w16 w16cex w16sdtdh wp14">
+  <w:abstractNum w:abstractNumId="0" w15:restartNumberingAfterBreak="0">
+    <w:nsid w:val="129C0EB5"/>
+    <w:multiLevelType w:val="hybridMultilevel"/>
+    <w:tmpl w:val="D7C4F1EA"/>
+    <w:lvl w:ilvl="0" w:tplc="0C0A0001">
+      <w:start w:val="1"/>
+      <w:numFmt w:val="bullet"/>
+      <w:lvlText w:val=""/>
+      <w:lvlJc w:val="left"/>
+      <w:pPr>
+        <w:ind w:left="720" w:hanging="360"/>
+      </w:pPr>
+      <w:rPr>
+        <w:rFonts w:ascii="Symbol" w:hAnsi="Symbol" w:hint="default"/>
+      </w:rPr>
+    </w:lvl>
+    <w:lvl w:ilvl="1" w:tplc="0C0A0003" w:tentative="1">
+      <w:start w:val="1"/>
+      <w:numFmt w:val="bullet"/>
+      <w:lvlText w:val="o"/>
+      <w:lvlJc w:val="left"/>
+      <w:pPr>
+        <w:ind w:left="1440" w:hanging="360"/>
+      </w:pPr>
+      <w:rPr>
+        <w:rFonts w:ascii="Courier New" w:hAnsi="Courier New" w:cs="Courier New" w:hint="default"/>
+      </w:rPr>
+    </w:lvl>
+    <w:lvl w:ilvl="2" w:tplc="0C0A0005" w:tentative="1">
+      <w:start w:val="1"/>
+      <w:numFmt w:val="bullet"/>
+      <w:lvlText w:val=""/>
+      <w:lvlJc w:val="left"/>
+      <w:pPr>
+        <w:ind w:left="2160" w:hanging="360"/>
+      </w:pPr>
+      <w:rPr>
+        <w:rFonts w:ascii="Wingdings" w:hAnsi="Wingdings" w:hint="default"/>
+      </w:rPr>
+    </w:lvl>
+    <w:lvl w:ilvl="3" w:tplc="0C0A0001" w:tentative="1">
+      <w:start w:val="1"/>
+      <w:numFmt w:val="bullet"/>
+      <w:lvlText w:val=""/>
+      <w:lvlJc w:val="left"/>
+      <w:pPr>
+        <w:ind w:left="2880" w:hanging="360"/>
+      </w:pPr>
+      <w:rPr>
+        <w:rFonts w:ascii="Symbol" w:hAnsi="Symbol" w:hint="default"/>
+      </w:rPr>
+    </w:lvl>
+    <w:lvl w:ilvl="4" w:tplc="0C0A0003" w:tentative="1">
+      <w:start w:val="1"/>
+      <w:numFmt w:val="bullet"/>
+      <w:lvlText w:val="o"/>
+      <w:lvlJc w:val="left"/>
+      <w:pPr>
+        <w:ind w:left="3600" w:hanging="360"/>
+      </w:pPr>
+      <w:rPr>
+        <w:rFonts w:ascii="Courier New" w:hAnsi="Courier New" w:cs="Courier New" w:hint="default"/>
+      </w:rPr>
+    </w:lvl>
+    <w:lvl w:ilvl="5" w:tplc="0C0A0005" w:tentative="1">
+      <w:start w:val="1"/>
+      <w:numFmt w:val="bullet"/>
+      <w:lvlText w:val=""/>
+      <w:lvlJc w:val="left"/>
+      <w:pPr>
+        <w:ind w:left="4320" w:hanging="360"/>
+      </w:pPr>
+      <w:rPr>
+        <w:rFonts w:ascii="Wingdings" w:hAnsi="Wingdings" w:hint="default"/>
+      </w:rPr>
+    </w:lvl>
+    <w:lvl w:ilvl="6" w:tplc="0C0A0001" w:tentative="1">
+      <w:start w:val="1"/>
+      <w:numFmt w:val="bullet"/>
+      <w:lvlText w:val=""/>
+      <w:lvlJc w:val="left"/>
+      <w:pPr>
+        <w:ind w:left="5040" w:hanging="360"/>
+      </w:pPr>
+      <w:rPr>
+        <w:rFonts w:ascii="Symbol" w:hAnsi="Symbol" w:hint="default"/>
+      </w:rPr>
+    </w:lvl>
+    <w:lvl w:ilvl="7" w:tplc="0C0A0003" w:tentative="1">
+      <w:start w:val="1"/>
+      <w:numFmt w:val="bullet"/>
+      <w:lvlText w:val="o"/>
+      <w:lvlJc w:val="left"/>
+      <w:pPr>
+        <w:ind w:left="5760" w:hanging="360"/>
+      </w:pPr>
+      <w:rPr>
+        <w:rFonts w:ascii="Courier New" w:hAnsi="Courier New" w:cs="Courier New" w:hint="default"/>
+      </w:rPr>
+    </w:lvl>
+    <w:lvl w:ilvl="8" w:tplc="0C0A0005" w:tentative="1">
+      <w:start w:val="1"/>
+      <w:numFmt w:val="bullet"/>
+      <w:lvlText w:val=""/>
+      <w:lvlJc w:val="left"/>
+      <w:pPr>
+        <w:ind w:left="6480" w:hanging="360"/>
+      </w:pPr>
+      <w:rPr>
+        <w:rFonts w:ascii="Wingdings" w:hAnsi="Wingdings" w:hint="default"/>
+      </w:rPr>
+    </w:lvl>
+  </w:abstractNum>
+  <w:abstractNum w:abstractNumId="1" w15:restartNumberingAfterBreak="0">
+    <w:nsid w:val="62FA6070"/>
+    <w:multiLevelType w:val="hybridMultilevel"/>
+    <w:tmpl w:val="DDC430FC"/>
+    <w:lvl w:ilvl="0" w:tplc="0C0A000F">
+      <w:start w:val="1"/>
+      <w:numFmt w:val="decimal"/>
+      <w:lvlText w:val="%1."/>
+      <w:lvlJc w:val="left"/>
+      <w:rPr>
+        <w:rFonts w:hint="default"/>
+      </w:rPr>
+    </w:lvl>
+    <w:lvl w:ilvl="1" w:tplc="FFFFFFFF" w:tentative="1">
+      <w:start w:val="1"/>
+      <w:numFmt w:val="bullet"/>
+      <w:lvlText w:val="o"/>
+      <w:lvlJc w:val="left"/>
+      <w:pPr>
+        <w:ind w:left="1440" w:hanging="360"/>
+      </w:pPr>
+      <w:rPr>
+        <w:rFonts w:ascii="Courier New" w:hAnsi="Courier New" w:cs="Courier New" w:hint="default"/>
+      </w:rPr>
+    </w:lvl>
+    <w:lvl w:ilvl="2" w:tplc="FFFFFFFF" w:tentative="1">
+      <w:start w:val="1"/>
+      <w:numFmt w:val="bullet"/>
+      <w:lvlText w:val=""/>
+      <w:lvlJc w:val="left"/>
+      <w:pPr>
+        <w:ind w:left="2160" w:hanging="360"/>
+      </w:pPr>
+      <w:rPr>
+        <w:rFonts w:ascii="Wingdings" w:hAnsi="Wingdings" w:hint="default"/>
+      </w:rPr>
+    </w:lvl>
+    <w:lvl w:ilvl="3" w:tplc="FFFFFFFF" w:tentative="1">
+      <w:start w:val="1"/>
+      <w:numFmt w:val="bullet"/>
+      <w:lvlText w:val=""/>
+      <w:lvlJc w:val="left"/>
+      <w:pPr>
+        <w:ind w:left="2880" w:hanging="360"/>
+      </w:pPr>
+      <w:rPr>
+        <w:rFonts w:ascii="Symbol" w:hAnsi="Symbol" w:hint="default"/>
+      </w:rPr>
+    </w:lvl>
+    <w:lvl w:ilvl="4" w:tplc="FFFFFFFF" w:tentative="1">
+      <w:start w:val="1"/>
+      <w:numFmt w:val="bullet"/>
+      <w:lvlText w:val="o"/>
+      <w:lvlJc w:val="left"/>
+      <w:pPr>
+        <w:ind w:left="3600" w:hanging="360"/>
+      </w:pPr>
+      <w:rPr>
+        <w:rFonts w:ascii="Courier New" w:hAnsi="Courier New" w:cs="Courier New" w:hint="default"/>
+      </w:rPr>
+    </w:lvl>
+    <w:lvl w:ilvl="5" w:tplc="FFFFFFFF" w:tentative="1">
+      <w:start w:val="1"/>
+      <w:numFmt w:val="bullet"/>
+      <w:lvlText w:val=""/>
+      <w:lvlJc w:val="left"/>
+      <w:pPr>
+        <w:ind w:left="4320" w:hanging="360"/>
+      </w:pPr>
+      <w:rPr>
+        <w:rFonts w:ascii="Wingdings" w:hAnsi="Wingdings" w:hint="default"/>
+      </w:rPr>
+    </w:lvl>
+    <w:lvl w:ilvl="6" w:tplc="FFFFFFFF" w:tentative="1">
+      <w:start w:val="1"/>
+      <w:numFmt w:val="bullet"/>
+      <w:lvlText w:val=""/>
+      <w:lvlJc w:val="left"/>
+      <w:pPr>
+        <w:ind w:left="5040" w:hanging="360"/>
+      </w:pPr>
+      <w:rPr>
+        <w:rFonts w:ascii="Symbol" w:hAnsi="Symbol" w:hint="default"/>
+      </w:rPr>
+    </w:lvl>
+    <w:lvl w:ilvl="7" w:tplc="FFFFFFFF" w:tentative="1">
+      <w:start w:val="1"/>
+      <w:numFmt w:val="bullet"/>
+      <w:lvlText w:val="o"/>
+      <w:lvlJc w:val="left"/>
+      <w:pPr>
+        <w:ind w:left="5760" w:hanging="360"/>
+      </w:pPr>
+      <w:rPr>
+        <w:rFonts w:ascii="Courier New" w:hAnsi="Courier New" w:cs="Courier New" w:hint="default"/>
+      </w:rPr>
+    </w:lvl>
+    <w:lvl w:ilvl="8" w:tplc="FFFFFFFF" w:tentative="1">
+      <w:start w:val="1"/>
+      <w:numFmt w:val="bullet"/>
+      <w:lvlText w:val=""/>
+      <w:lvlJc w:val="left"/>
+      <w:pPr>
+        <w:ind w:left="6480" w:hanging="360"/>
+      </w:pPr>
+      <w:rPr>
+        <w:rFonts w:ascii="Wingdings" w:hAnsi="Wingdings" w:hint="default"/>
+      </w:rPr>
+    </w:lvl>
+  </w:abstractNum>
+  <w:abstractNum w:abstractNumId="2" w15:restartNumberingAfterBreak="0">
+    <w:nsid w:val="6DED6983"/>
+    <w:multiLevelType w:val="hybridMultilevel"/>
+    <w:tmpl w:val="3B3E2A10"/>
+    <w:lvl w:ilvl="0" w:tplc="0C0A0001">
+      <w:start w:val="1"/>
+      <w:numFmt w:val="bullet"/>
+      <w:lvlText w:val=""/>
+      <w:lvlJc w:val="left"/>
+      <w:pPr>
+        <w:ind w:left="720" w:hanging="360"/>
+      </w:pPr>
+      <w:rPr>
+        <w:rFonts w:ascii="Symbol" w:hAnsi="Symbol" w:hint="default"/>
+      </w:rPr>
+    </w:lvl>
+    <w:lvl w:ilvl="1" w:tplc="0C0A0003" w:tentative="1">
+      <w:start w:val="1"/>
+      <w:numFmt w:val="bullet"/>
+      <w:lvlText w:val="o"/>
+      <w:lvlJc w:val="left"/>
+      <w:pPr>
+        <w:ind w:left="1440" w:hanging="360"/>
+      </w:pPr>
+      <w:rPr>
+        <w:rFonts w:ascii="Courier New" w:hAnsi="Courier New" w:cs="Courier New" w:hint="default"/>
+      </w:rPr>
+    </w:lvl>
+    <w:lvl w:ilvl="2" w:tplc="0C0A0005" w:tentative="1">
+      <w:start w:val="1"/>
+      <w:numFmt w:val="bullet"/>
+      <w:lvlText w:val=""/>
+      <w:lvlJc w:val="left"/>
+      <w:pPr>
+        <w:ind w:left="2160" w:hanging="360"/>
+      </w:pPr>
+      <w:rPr>
+        <w:rFonts w:ascii="Wingdings" w:hAnsi="Wingdings" w:hint="default"/>
+      </w:rPr>
+    </w:lvl>
+    <w:lvl w:ilvl="3" w:tplc="0C0A0001" w:tentative="1">
+      <w:start w:val="1"/>
+      <w:numFmt w:val="bullet"/>
+      <w:lvlText w:val=""/>
+      <w:lvlJc w:val="left"/>
+      <w:pPr>
+        <w:ind w:left="2880" w:hanging="360"/>
+      </w:pPr>
+      <w:rPr>
+        <w:rFonts w:ascii="Symbol" w:hAnsi="Symbol" w:hint="default"/>
+      </w:rPr>
+    </w:lvl>
+    <w:lvl w:ilvl="4" w:tplc="0C0A0003" w:tentative="1">
+      <w:start w:val="1"/>
+      <w:numFmt w:val="bullet"/>
+      <w:lvlText w:val="o"/>
+      <w:lvlJc w:val="left"/>
+      <w:pPr>
+        <w:ind w:left="3600" w:hanging="360"/>
+      </w:pPr>
+      <w:rPr>
+        <w:rFonts w:ascii="Courier New" w:hAnsi="Courier New" w:cs="Courier New" w:hint="default"/>
+      </w:rPr>
+    </w:lvl>
+    <w:lvl w:ilvl="5" w:tplc="0C0A0005" w:tentative="1">
+      <w:start w:val="1"/>
+      <w:numFmt w:val="bullet"/>
+      <w:lvlText w:val=""/>
+      <w:lvlJc w:val="left"/>
+      <w:pPr>
+        <w:ind w:left="4320" w:hanging="360"/>
+      </w:pPr>
+      <w:rPr>
+        <w:rFonts w:ascii="Wingdings" w:hAnsi="Wingdings" w:hint="default"/>
+      </w:rPr>
+    </w:lvl>
+    <w:lvl w:ilvl="6" w:tplc="0C0A0001" w:tentative="1">
+      <w:start w:val="1"/>
+      <w:numFmt w:val="bullet"/>
+      <w:lvlText w:val=""/>
+      <w:lvlJc w:val="left"/>
+      <w:pPr>
+        <w:ind w:left="5040" w:hanging="360"/>
+      </w:pPr>
+      <w:rPr>
+        <w:rFonts w:ascii="Symbol" w:hAnsi="Symbol" w:hint="default"/>
+      </w:rPr>
+    </w:lvl>
+    <w:lvl w:ilvl="7" w:tplc="0C0A0003" w:tentative="1">
+      <w:start w:val="1"/>
+      <w:numFmt w:val="bullet"/>
+      <w:lvlText w:val="o"/>
+      <w:lvlJc w:val="left"/>
+      <w:pPr>
+        <w:ind w:left="5760" w:hanging="360"/>
+      </w:pPr>
+      <w:rPr>
+        <w:rFonts w:ascii="Courier New" w:hAnsi="Courier New" w:cs="Courier New" w:hint="default"/>
+      </w:rPr>
+    </w:lvl>
+    <w:lvl w:ilvl="8" w:tplc="0C0A0005" w:tentative="1">
+      <w:start w:val="1"/>
+      <w:numFmt w:val="bullet"/>
+      <w:lvlText w:val=""/>
+      <w:lvlJc w:val="left"/>
+      <w:pPr>
+        <w:ind w:left="6480" w:hanging="360"/>
+      </w:pPr>
+      <w:rPr>
+        <w:rFonts w:ascii="Wingdings" w:hAnsi="Wingdings" w:hint="default"/>
+      </w:rPr>
+    </w:lvl>
+  </w:abstractNum>
+  <w:num w:numId="1">
+    <w:abstractNumId w:val="2"/>
+  </w:num>
+  <w:num w:numId="2">
+    <w:abstractNumId w:val="0"/>
+  </w:num>
+  <w:num w:numId="3">
+    <w:abstractNumId w:val="1"/>
+  </w:num>
+</w:numbering>
 </file>
 
 <file path=word/styles.xml><?xml version="1.0" encoding="utf-8"?>
@@ -569,13 +1689,13 @@
     <w:name w:val="Normal"/>
     <w:qFormat/>
   </w:style>
-  <w:style w:type="character" w:default="1" w:styleId="Lletraperdefectedelpargraf">
+  <w:style w:type="character" w:default="1" w:styleId="Fuentedeprrafopredeter">
     <w:name w:val="Default Paragraph Font"/>
     <w:uiPriority w:val="1"/>
     <w:semiHidden/>
     <w:unhideWhenUsed/>
   </w:style>
-  <w:style w:type="table" w:default="1" w:styleId="Taulanormal">
+  <w:style w:type="table" w:default="1" w:styleId="Tablanormal">
     <w:name w:val="Normal Table"/>
     <w:uiPriority w:val="99"/>
     <w:semiHidden/>
@@ -590,15 +1710,15 @@
       </w:tblCellMar>
     </w:tblPr>
   </w:style>
-  <w:style w:type="numbering" w:default="1" w:styleId="Sensellista">
+  <w:style w:type="numbering" w:default="1" w:styleId="Sinlista">
     <w:name w:val="No List"/>
     <w:uiPriority w:val="99"/>
     <w:semiHidden/>
     <w:unhideWhenUsed/>
   </w:style>
-  <w:style w:type="character" w:styleId="Enlla">
+  <w:style w:type="character" w:styleId="Hipervnculo">
     <w:name w:val="Hyperlink"/>
-    <w:basedOn w:val="Lletraperdefectedelpargraf"/>
+    <w:basedOn w:val="Fuentedeprrafopredeter"/>
     <w:uiPriority w:val="99"/>
     <w:unhideWhenUsed/>
     <w:rsid w:val="00DD5FE2"/>
@@ -607,9 +1727,9 @@
       <w:u w:val="single"/>
     </w:rPr>
   </w:style>
-  <w:style w:type="character" w:styleId="Mencisenseresoldre">
+  <w:style w:type="character" w:styleId="Mencinsinresolver">
     <w:name w:val="Unresolved Mention"/>
-    <w:basedOn w:val="Lletraperdefectedelpargraf"/>
+    <w:basedOn w:val="Fuentedeprrafopredeter"/>
     <w:uiPriority w:val="99"/>
     <w:semiHidden/>
     <w:unhideWhenUsed/>
@@ -618,6 +1738,17 @@
       <w:color w:val="605E5C"/>
       <w:shd w:val="clear" w:color="auto" w:fill="E1DFDD"/>
     </w:rPr>
+  </w:style>
+  <w:style w:type="paragraph" w:styleId="Prrafodelista">
+    <w:name w:val="List Paragraph"/>
+    <w:basedOn w:val="Normal"/>
+    <w:uiPriority w:val="34"/>
+    <w:qFormat/>
+    <w:rsid w:val="00C76BCA"/>
+    <w:pPr>
+      <w:ind w:left="720"/>
+      <w:contextualSpacing/>
+    </w:pPr>
   </w:style>
 </w:styles>
 </file>

</xml_diff>

<commit_message>
Afegir contingut a R
</commit_message>
<xml_diff>
--- a/DocumentacioProjecte/Documentacio.docx
+++ b/DocumentacioProjecte/Documentacio.docx
@@ -29,11 +29,19 @@
           <w:lang w:val="ca-ES"/>
         </w:rPr>
       </w:pPr>
-      <w:r>
-        <w:rPr>
-          <w:lang w:val="ca-ES"/>
-        </w:rPr>
-        <w:t xml:space="preserve">C.elegans </w:t>
+      <w:proofErr w:type="spellStart"/>
+      <w:r>
+        <w:rPr>
+          <w:lang w:val="ca-ES"/>
+        </w:rPr>
+        <w:t>C.elegans</w:t>
+      </w:r>
+      <w:proofErr w:type="spellEnd"/>
+      <w:r>
+        <w:rPr>
+          <w:lang w:val="ca-ES"/>
+        </w:rPr>
+        <w:t xml:space="preserve"> </w:t>
       </w:r>
       <w:r>
         <w:rPr>
@@ -47,10 +55,10 @@
         </w:rPr>
         <w:t xml:space="preserve"> </w:t>
       </w:r>
-      <w:hyperlink r:id="rId5" w:history="1">
+      <w:hyperlink r:id="rId5" w:anchor="NeuronalconnectivityII" w:history="1">
         <w:r>
           <w:rPr>
-            <w:rStyle w:val="Hipervnculo"/>
+            <w:rStyle w:val="Enlla"/>
             <w:lang w:val="ca-ES"/>
           </w:rPr>
           <w:t>https://www.wormatlas.org/neuronalwiring.html#NeuronalconnectivityII</w:t>
@@ -92,7 +100,7 @@
       <w:hyperlink r:id="rId6" w:history="1">
         <w:r>
           <w:rPr>
-            <w:rStyle w:val="Hipervnculo"/>
+            <w:rStyle w:val="Enlla"/>
             <w:lang w:val="ca-ES"/>
           </w:rPr>
           <w:t>https://www.janelia.org/project-team/flyem/hemibrain</w:t>
@@ -115,7 +123,7 @@
       <w:hyperlink r:id="rId7" w:history="1">
         <w:r>
           <w:rPr>
-            <w:rStyle w:val="Hipervnculo"/>
+            <w:rStyle w:val="Enlla"/>
             <w:lang w:val="ca-ES"/>
           </w:rPr>
           <w:t>https://elifesciences.org/articles/57443</w:t>
@@ -140,7 +148,21 @@
         <w:rPr>
           <w:lang w:val="ca-ES"/>
         </w:rPr>
-        <w:t>Fly Circuit (optic)</w:t>
+        <w:t>Fly Circuit (</w:t>
+      </w:r>
+      <w:proofErr w:type="spellStart"/>
+      <w:r>
+        <w:rPr>
+          <w:lang w:val="ca-ES"/>
+        </w:rPr>
+        <w:t>optic</w:t>
+      </w:r>
+      <w:proofErr w:type="spellEnd"/>
+      <w:r>
+        <w:rPr>
+          <w:lang w:val="ca-ES"/>
+        </w:rPr>
+        <w:t>)</w:t>
       </w:r>
       <w:r>
         <w:rPr>
@@ -157,7 +179,7 @@
       <w:hyperlink r:id="rId8" w:history="1">
         <w:r>
           <w:rPr>
-            <w:rStyle w:val="Hipervnculo"/>
+            <w:rStyle w:val="Enlla"/>
             <w:lang w:val="ca-ES"/>
           </w:rPr>
           <w:t>https://www.cell.com/current-biology/fulltext/S0960-9822(15)00336-X</w:t>
@@ -170,11 +192,19 @@
           <w:lang w:val="ca-ES"/>
         </w:rPr>
       </w:pPr>
-      <w:r>
-        <w:rPr>
-          <w:lang w:val="ca-ES"/>
-        </w:rPr>
-        <w:t xml:space="preserve">Zebrafish larva </w:t>
+      <w:proofErr w:type="spellStart"/>
+      <w:r>
+        <w:rPr>
+          <w:lang w:val="ca-ES"/>
+        </w:rPr>
+        <w:t>Zebrafish</w:t>
+      </w:r>
+      <w:proofErr w:type="spellEnd"/>
+      <w:r>
+        <w:rPr>
+          <w:lang w:val="ca-ES"/>
+        </w:rPr>
+        <w:t xml:space="preserve"> larva </w:t>
       </w:r>
       <w:r>
         <w:rPr>
@@ -220,13 +250,13 @@
           <w:tab w:val="left" w:pos="5580"/>
         </w:tabs>
         <w:rPr>
-          <w:rStyle w:val="Hipervnculo"/>
-          <w:lang w:val="ca-ES"/>
-        </w:rPr>
-      </w:pPr>
-      <w:r>
-        <w:rPr>
-          <w:rStyle w:val="Hipervnculo"/>
+          <w:rStyle w:val="Enlla"/>
+          <w:lang w:val="ca-ES"/>
+        </w:rPr>
+      </w:pPr>
+      <w:r>
+        <w:rPr>
+          <w:rStyle w:val="Enlla"/>
           <w:lang w:val="ca-ES"/>
         </w:rPr>
         <w:tab/>
@@ -252,10 +282,64 @@
         </w:rPr>
         <w:t>MESURES DE TEORIA DE GRAFS</w:t>
       </w:r>
-    </w:p>
-    <w:p>
-      <w:pPr>
-        <w:pStyle w:val="Prrafodelista"/>
+      <w:r>
+        <w:rPr>
+          <w:b/>
+          <w:bCs/>
+          <w:sz w:val="28"/>
+          <w:szCs w:val="28"/>
+          <w:lang w:val="ca-ES"/>
+        </w:rPr>
+        <w:t xml:space="preserve"> ( </w:t>
+      </w:r>
+      <w:proofErr w:type="spellStart"/>
+      <w:r>
+        <w:rPr>
+          <w:b/>
+          <w:bCs/>
+          <w:sz w:val="28"/>
+          <w:szCs w:val="28"/>
+          <w:lang w:val="ca-ES"/>
+        </w:rPr>
+        <w:t>igraph</w:t>
+      </w:r>
+      <w:proofErr w:type="spellEnd"/>
+      <w:r>
+        <w:rPr>
+          <w:b/>
+          <w:bCs/>
+          <w:sz w:val="28"/>
+          <w:szCs w:val="28"/>
+          <w:lang w:val="ca-ES"/>
+        </w:rPr>
+        <w:t xml:space="preserve"> </w:t>
+      </w:r>
+      <w:proofErr w:type="spellStart"/>
+      <w:r>
+        <w:rPr>
+          <w:b/>
+          <w:bCs/>
+          <w:sz w:val="28"/>
+          <w:szCs w:val="28"/>
+          <w:lang w:val="ca-ES"/>
+        </w:rPr>
+        <w:t>version</w:t>
+      </w:r>
+      <w:proofErr w:type="spellEnd"/>
+      <w:r>
+        <w:rPr>
+          <w:b/>
+          <w:bCs/>
+          <w:sz w:val="28"/>
+          <w:szCs w:val="28"/>
+          <w:lang w:val="ca-ES"/>
+        </w:rPr>
+        <w:t xml:space="preserve"> 1.2.7)</w:t>
+      </w:r>
+    </w:p>
+    <w:p>
+      <w:pPr>
+        <w:pStyle w:val="Pargrafdellista"/>
         <w:numPr>
           <w:ilvl w:val="0"/>
           <w:numId w:val="1"/>
@@ -264,22 +348,43 @@
           <w:lang w:val="ca-ES"/>
         </w:rPr>
       </w:pPr>
-      <w:r>
-        <w:rPr>
-          <w:lang w:val="ca-ES"/>
-        </w:rPr>
-        <w:t xml:space="preserve">Distribucio de graus: </w:t>
-      </w:r>
-      <w:r>
-        <w:rPr>
-          <w:lang w:val="ca-ES"/>
-        </w:rPr>
-        <w:t>igraph</w:t>
-      </w:r>
-    </w:p>
-    <w:p>
-      <w:pPr>
-        <w:pStyle w:val="Prrafodelista"/>
+      <w:proofErr w:type="spellStart"/>
+      <w:r>
+        <w:rPr>
+          <w:b/>
+          <w:bCs/>
+          <w:lang w:val="ca-ES"/>
+        </w:rPr>
+        <w:t>Distribucio</w:t>
+      </w:r>
+      <w:proofErr w:type="spellEnd"/>
+      <w:r>
+        <w:rPr>
+          <w:b/>
+          <w:bCs/>
+          <w:lang w:val="ca-ES"/>
+        </w:rPr>
+        <w:t xml:space="preserve"> de graus:</w:t>
+      </w:r>
+      <w:r>
+        <w:rPr>
+          <w:lang w:val="ca-ES"/>
+        </w:rPr>
+        <w:t xml:space="preserve"> </w:t>
+      </w:r>
+      <w:hyperlink r:id="rId9" w:history="1">
+        <w:r>
+          <w:rPr>
+            <w:rStyle w:val="Enlla"/>
+            <w:lang w:val="ca-ES"/>
+          </w:rPr>
+          <w:t>https://igraph.org/r/doc/degree.html</w:t>
+        </w:r>
+      </w:hyperlink>
+    </w:p>
+    <w:p>
+      <w:pPr>
+        <w:pStyle w:val="Pargrafdellista"/>
         <w:numPr>
           <w:ilvl w:val="0"/>
           <w:numId w:val="1"/>
@@ -290,20 +395,65 @@
       </w:pPr>
       <w:r>
         <w:rPr>
-          <w:lang w:val="ca-ES"/>
-        </w:rPr>
-        <w:t>Cens de triades:</w:t>
-      </w:r>
-      <w:r>
-        <w:rPr>
-          <w:lang w:val="ca-ES"/>
-        </w:rPr>
-        <w:t xml:space="preserve"> igraph</w:t>
-      </w:r>
-    </w:p>
-    <w:p>
-      <w:pPr>
-        <w:pStyle w:val="Prrafodelista"/>
+          <w:b/>
+          <w:bCs/>
+          <w:lang w:val="ca-ES"/>
+        </w:rPr>
+        <w:t>Cens</w:t>
+      </w:r>
+      <w:r>
+        <w:rPr>
+          <w:lang w:val="ca-ES"/>
+        </w:rPr>
+        <w:t xml:space="preserve"> </w:t>
+      </w:r>
+      <w:r>
+        <w:rPr>
+          <w:b/>
+          <w:bCs/>
+          <w:lang w:val="ca-ES"/>
+        </w:rPr>
+        <w:t>de</w:t>
+      </w:r>
+      <w:r>
+        <w:rPr>
+          <w:lang w:val="ca-ES"/>
+        </w:rPr>
+        <w:t xml:space="preserve"> </w:t>
+      </w:r>
+      <w:r>
+        <w:rPr>
+          <w:b/>
+          <w:bCs/>
+          <w:lang w:val="ca-ES"/>
+        </w:rPr>
+        <w:t>triades</w:t>
+      </w:r>
+      <w:r>
+        <w:rPr>
+          <w:lang w:val="ca-ES"/>
+        </w:rPr>
+        <w:t>:</w:t>
+      </w:r>
+      <w:r>
+        <w:rPr>
+          <w:lang w:val="ca-ES"/>
+        </w:rPr>
+        <w:t xml:space="preserve"> </w:t>
+      </w:r>
+      <w:hyperlink r:id="rId10" w:history="1">
+        <w:r>
+          <w:rPr>
+            <w:rStyle w:val="Enlla"/>
+            <w:lang w:val="ca-ES"/>
+          </w:rPr>
+          <w:t>https://igraph.org/r/doc/triad_census.html</w:t>
+        </w:r>
+      </w:hyperlink>
+    </w:p>
+    <w:p>
+      <w:pPr>
+        <w:pStyle w:val="Pargrafdellista"/>
         <w:numPr>
           <w:ilvl w:val="0"/>
           <w:numId w:val="1"/>
@@ -314,10 +464,36 @@
       </w:pPr>
       <w:r>
         <w:rPr>
-          <w:lang w:val="ca-ES"/>
-        </w:rPr>
-        <w:t>Numero de hubs</w:t>
-      </w:r>
+          <w:b/>
+          <w:bCs/>
+          <w:lang w:val="ca-ES"/>
+        </w:rPr>
+        <w:t>Numero</w:t>
+      </w:r>
+      <w:r>
+        <w:rPr>
+          <w:lang w:val="ca-ES"/>
+        </w:rPr>
+        <w:t xml:space="preserve"> </w:t>
+      </w:r>
+      <w:r>
+        <w:rPr>
+          <w:b/>
+          <w:bCs/>
+          <w:lang w:val="ca-ES"/>
+        </w:rPr>
+        <w:t xml:space="preserve">de </w:t>
+      </w:r>
+      <w:proofErr w:type="spellStart"/>
+      <w:r>
+        <w:rPr>
+          <w:b/>
+          <w:bCs/>
+          <w:lang w:val="ca-ES"/>
+        </w:rPr>
+        <w:t>hubs</w:t>
+      </w:r>
+      <w:proofErr w:type="spellEnd"/>
       <w:r>
         <w:rPr>
           <w:lang w:val="ca-ES"/>
@@ -328,12 +504,21 @@
         <w:rPr>
           <w:lang w:val="ca-ES"/>
         </w:rPr>
-        <w:t xml:space="preserve"> igraph</w:t>
-      </w:r>
-    </w:p>
-    <w:p>
-      <w:pPr>
-        <w:pStyle w:val="Prrafodelista"/>
+        <w:t xml:space="preserve"> </w:t>
+      </w:r>
+      <w:hyperlink r:id="rId11" w:history="1">
+        <w:r>
+          <w:rPr>
+            <w:rStyle w:val="Enlla"/>
+            <w:lang w:val="ca-ES"/>
+          </w:rPr>
+          <w:t>https://igraph.org/r/doc/hub_score.html</w:t>
+        </w:r>
+      </w:hyperlink>
+    </w:p>
+    <w:p>
+      <w:pPr>
+        <w:pStyle w:val="Pargrafdellista"/>
         <w:numPr>
           <w:ilvl w:val="0"/>
           <w:numId w:val="1"/>
@@ -344,26 +529,41 @@
       </w:pPr>
       <w:r>
         <w:rPr>
+          <w:b/>
+          <w:bCs/>
           <w:lang w:val="ca-ES"/>
         </w:rPr>
         <w:t>Modularitat</w:t>
       </w:r>
       <w:r>
         <w:rPr>
+          <w:b/>
+          <w:bCs/>
           <w:lang w:val="ca-ES"/>
         </w:rPr>
         <w:t>:</w:t>
       </w:r>
       <w:r>
         <w:rPr>
-          <w:lang w:val="ca-ES"/>
-        </w:rPr>
-        <w:t xml:space="preserve"> igraph</w:t>
-      </w:r>
-    </w:p>
-    <w:p>
-      <w:pPr>
-        <w:pStyle w:val="Prrafodelista"/>
+          <w:b/>
+          <w:bCs/>
+          <w:lang w:val="ca-ES"/>
+        </w:rPr>
+        <w:t xml:space="preserve"> </w:t>
+      </w:r>
+      <w:hyperlink r:id="rId12" w:history="1">
+        <w:r>
+          <w:rPr>
+            <w:rStyle w:val="Enlla"/>
+            <w:lang w:val="ca-ES"/>
+          </w:rPr>
+          <w:t>https://igraph.org/r/doc/modularity.igraph.html</w:t>
+        </w:r>
+      </w:hyperlink>
+    </w:p>
+    <w:p>
+      <w:pPr>
+        <w:pStyle w:val="Pargrafdellista"/>
         <w:numPr>
           <w:ilvl w:val="0"/>
           <w:numId w:val="1"/>
@@ -372,12 +572,32 @@
           <w:lang w:val="ca-ES"/>
         </w:rPr>
       </w:pPr>
-      <w:r>
-        <w:rPr>
-          <w:lang w:val="ca-ES"/>
-        </w:rPr>
-        <w:t>Authority score</w:t>
-      </w:r>
+      <w:proofErr w:type="spellStart"/>
+      <w:r>
+        <w:rPr>
+          <w:b/>
+          <w:bCs/>
+          <w:lang w:val="ca-ES"/>
+        </w:rPr>
+        <w:t>Authority</w:t>
+      </w:r>
+      <w:proofErr w:type="spellEnd"/>
+      <w:r>
+        <w:rPr>
+          <w:lang w:val="ca-ES"/>
+        </w:rPr>
+        <w:t xml:space="preserve"> </w:t>
+      </w:r>
+      <w:proofErr w:type="spellStart"/>
+      <w:r>
+        <w:rPr>
+          <w:b/>
+          <w:bCs/>
+          <w:lang w:val="ca-ES"/>
+        </w:rPr>
+        <w:t>score</w:t>
+      </w:r>
+      <w:proofErr w:type="spellEnd"/>
       <w:r>
         <w:rPr>
           <w:lang w:val="ca-ES"/>
@@ -388,12 +608,21 @@
         <w:rPr>
           <w:lang w:val="ca-ES"/>
         </w:rPr>
-        <w:t xml:space="preserve"> igraph</w:t>
-      </w:r>
-    </w:p>
-    <w:p>
-      <w:pPr>
-        <w:pStyle w:val="Prrafodelista"/>
+        <w:t xml:space="preserve"> </w:t>
+      </w:r>
+      <w:hyperlink r:id="rId13" w:history="1">
+        <w:r>
+          <w:rPr>
+            <w:rStyle w:val="Enlla"/>
+            <w:lang w:val="ca-ES"/>
+          </w:rPr>
+          <w:t>https://igraph.org/r/doc/authority_score.html</w:t>
+        </w:r>
+      </w:hyperlink>
+    </w:p>
+    <w:p>
+      <w:pPr>
+        <w:pStyle w:val="Pargrafdellista"/>
         <w:numPr>
           <w:ilvl w:val="0"/>
           <w:numId w:val="1"/>
@@ -402,14 +631,44 @@
           <w:lang w:val="ca-ES"/>
         </w:rPr>
       </w:pPr>
-      <w:r>
-        <w:rPr>
-          <w:lang w:val="ca-ES"/>
-        </w:rPr>
-        <w:t>Community detection (Numero de comunitats i mida)</w:t>
-      </w:r>
-      <w:r>
-        <w:rPr>
+      <w:proofErr w:type="spellStart"/>
+      <w:r>
+        <w:rPr>
+          <w:b/>
+          <w:bCs/>
+          <w:lang w:val="ca-ES"/>
+        </w:rPr>
+        <w:t>Community</w:t>
+      </w:r>
+      <w:proofErr w:type="spellEnd"/>
+      <w:r>
+        <w:rPr>
+          <w:lang w:val="ca-ES"/>
+        </w:rPr>
+        <w:t xml:space="preserve"> </w:t>
+      </w:r>
+      <w:proofErr w:type="spellStart"/>
+      <w:r>
+        <w:rPr>
+          <w:b/>
+          <w:bCs/>
+          <w:lang w:val="ca-ES"/>
+        </w:rPr>
+        <w:t>detection</w:t>
+      </w:r>
+      <w:proofErr w:type="spellEnd"/>
+      <w:r>
+        <w:rPr>
+          <w:b/>
+          <w:bCs/>
+          <w:lang w:val="ca-ES"/>
+        </w:rPr>
+        <w:t xml:space="preserve"> (Numero de comunitats i mida)</w:t>
+      </w:r>
+      <w:r>
+        <w:rPr>
+          <w:b/>
+          <w:bCs/>
           <w:lang w:val="ca-ES"/>
         </w:rPr>
         <w:t>:</w:t>
@@ -418,12 +677,20 @@
         <w:rPr>
           <w:lang w:val="ca-ES"/>
         </w:rPr>
-        <w:t xml:space="preserve"> igraph</w:t>
-      </w:r>
-    </w:p>
-    <w:p>
-      <w:pPr>
-        <w:pStyle w:val="Prrafodelista"/>
+        <w:t xml:space="preserve"> </w:t>
+      </w:r>
+      <w:proofErr w:type="spellStart"/>
+      <w:r>
+        <w:rPr>
+          <w:lang w:val="ca-ES"/>
+        </w:rPr>
+        <w:t>igraph</w:t>
+      </w:r>
+      <w:proofErr w:type="spellEnd"/>
+    </w:p>
+    <w:p>
+      <w:pPr>
+        <w:pStyle w:val="Pargrafdellista"/>
         <w:numPr>
           <w:ilvl w:val="0"/>
           <w:numId w:val="1"/>
@@ -432,22 +699,129 @@
           <w:lang w:val="ca-ES"/>
         </w:rPr>
       </w:pPr>
-      <w:r>
-        <w:rPr>
-          <w:lang w:val="ca-ES"/>
-        </w:rPr>
-        <w:t>Small-Worldness ratio:</w:t>
-      </w:r>
-      <w:r>
-        <w:rPr>
-          <w:lang w:val="ca-ES"/>
-        </w:rPr>
-        <w:t xml:space="preserve"> buscar internet Hector</w:t>
-      </w:r>
-    </w:p>
-    <w:p>
-      <w:pPr>
-        <w:pStyle w:val="Prrafodelista"/>
+      <w:proofErr w:type="spellStart"/>
+      <w:r>
+        <w:rPr>
+          <w:b/>
+          <w:bCs/>
+          <w:lang w:val="ca-ES"/>
+        </w:rPr>
+        <w:t>Small-Worldness</w:t>
+      </w:r>
+      <w:proofErr w:type="spellEnd"/>
+      <w:r>
+        <w:rPr>
+          <w:b/>
+          <w:bCs/>
+          <w:lang w:val="ca-ES"/>
+        </w:rPr>
+        <w:t xml:space="preserve"> </w:t>
+      </w:r>
+      <w:proofErr w:type="spellStart"/>
+      <w:r>
+        <w:rPr>
+          <w:b/>
+          <w:bCs/>
+          <w:lang w:val="ca-ES"/>
+        </w:rPr>
+        <w:t>ratio</w:t>
+      </w:r>
+      <w:proofErr w:type="spellEnd"/>
+      <w:r>
+        <w:rPr>
+          <w:b/>
+          <w:bCs/>
+          <w:lang w:val="ca-ES"/>
+        </w:rPr>
+        <w:t>:</w:t>
+      </w:r>
+      <w:r>
+        <w:rPr>
+          <w:b/>
+          <w:bCs/>
+          <w:lang w:val="ca-ES"/>
+        </w:rPr>
+        <w:t xml:space="preserve"> </w:t>
+      </w:r>
+      <w:r>
+        <w:rPr>
+          <w:lang w:val="ca-ES"/>
+        </w:rPr>
+        <w:t xml:space="preserve">dividir entre </w:t>
+      </w:r>
+      <w:proofErr w:type="spellStart"/>
+      <w:r>
+        <w:rPr>
+          <w:lang w:val="ca-ES"/>
+        </w:rPr>
+        <w:t>clustering</w:t>
+      </w:r>
+      <w:proofErr w:type="spellEnd"/>
+      <w:r>
+        <w:rPr>
+          <w:lang w:val="ca-ES"/>
+        </w:rPr>
+        <w:t xml:space="preserve"> </w:t>
+      </w:r>
+      <w:r>
+        <w:rPr>
+          <w:lang w:val="ca-ES"/>
+        </w:rPr>
+        <w:t xml:space="preserve">coeficient </w:t>
+      </w:r>
+      <w:r>
+        <w:rPr>
+          <w:lang w:val="ca-ES"/>
+        </w:rPr>
+        <w:t xml:space="preserve">i </w:t>
+      </w:r>
+      <w:proofErr w:type="spellStart"/>
+      <w:r>
+        <w:rPr>
+          <w:lang w:val="ca-ES"/>
+        </w:rPr>
+        <w:t>path</w:t>
+      </w:r>
+      <w:proofErr w:type="spellEnd"/>
+      <w:r>
+        <w:rPr>
+          <w:lang w:val="ca-ES"/>
+        </w:rPr>
+        <w:t xml:space="preserve"> </w:t>
+      </w:r>
+      <w:proofErr w:type="spellStart"/>
+      <w:r>
+        <w:rPr>
+          <w:lang w:val="ca-ES"/>
+        </w:rPr>
+        <w:t>length</w:t>
+      </w:r>
+      <w:proofErr w:type="spellEnd"/>
+      <w:r>
+        <w:rPr>
+          <w:lang w:val="ca-ES"/>
+        </w:rPr>
+        <w:t xml:space="preserve"> </w:t>
+      </w:r>
+      <w:r>
+        <w:rPr>
+          <w:lang w:val="ca-ES"/>
+        </w:rPr>
+        <w:t>(</w:t>
+      </w:r>
+      <w:hyperlink r:id="rId14" w:history="1">
+        <w:r>
+          <w:rPr>
+            <w:rStyle w:val="Enlla"/>
+            <w:lang w:val="ca-ES"/>
+          </w:rPr>
+          <w:t>https://igraph.org/r/doc/transitivity.html</w:t>
+        </w:r>
+      </w:hyperlink>
+    </w:p>
+    <w:p>
+      <w:pPr>
+        <w:pStyle w:val="Pargrafdellista"/>
         <w:numPr>
           <w:ilvl w:val="0"/>
           <w:numId w:val="1"/>
@@ -456,22 +830,19 @@
           <w:lang w:val="ca-ES"/>
         </w:rPr>
       </w:pPr>
-      <w:r>
-        <w:rPr>
-          <w:lang w:val="ca-ES"/>
-        </w:rPr>
-        <w:t>Cliques and cavities (la seva dimensio i quants en tenim):</w:t>
-      </w:r>
-      <w:r>
-        <w:rPr>
-          <w:lang w:val="ca-ES"/>
-        </w:rPr>
-        <w:t xml:space="preserve"> igraph</w:t>
-      </w:r>
-    </w:p>
-    <w:p>
-      <w:pPr>
-        <w:pStyle w:val="Prrafodelista"/>
+      <w:hyperlink r:id="rId15" w:history="1">
+        <w:r>
+          <w:rPr>
+            <w:rStyle w:val="Enlla"/>
+            <w:lang w:val="ca-ES"/>
+          </w:rPr>
+          <w:t>https://campus.datacamp.com/courses/network-analysis-in-r/characterizing-network-structures?ex=3</w:t>
+        </w:r>
+      </w:hyperlink>
+    </w:p>
+    <w:p>
+      <w:pPr>
+        <w:pStyle w:val="Pargrafdellista"/>
         <w:numPr>
           <w:ilvl w:val="0"/>
           <w:numId w:val="1"/>
@@ -480,40 +851,10 @@
           <w:lang w:val="ca-ES"/>
         </w:rPr>
       </w:pPr>
-      <w:r>
-        <w:rPr>
-          <w:lang w:val="ca-ES"/>
-        </w:rPr>
-        <w:t>Cost de la xarxa (</w:t>
-      </w:r>
-      <w:r>
-        <w:rPr>
-          <w:lang w:val="ca-ES"/>
-        </w:rPr>
-        <w:t>numero de nodes, numero de connexions i suma dels seus pesos</w:t>
-      </w:r>
-      <w:r>
-        <w:rPr>
-          <w:lang w:val="ca-ES"/>
-        </w:rPr>
-        <w:t>)</w:t>
-      </w:r>
-      <w:r>
-        <w:rPr>
-          <w:lang w:val="ca-ES"/>
-        </w:rPr>
-        <w:t>:</w:t>
-      </w:r>
-      <w:r>
-        <w:rPr>
-          <w:lang w:val="ca-ES"/>
-        </w:rPr>
-        <w:t xml:space="preserve"> exerici Hector</w:t>
-      </w:r>
-    </w:p>
-    <w:p>
-      <w:pPr>
-        <w:pStyle w:val="Prrafodelista"/>
+    </w:p>
+    <w:p>
+      <w:pPr>
+        <w:pStyle w:val="Pargrafdellista"/>
         <w:numPr>
           <w:ilvl w:val="0"/>
           <w:numId w:val="1"/>
@@ -524,20 +865,86 @@
       </w:pPr>
       <w:r>
         <w:rPr>
-          <w:lang w:val="ca-ES"/>
-        </w:rPr>
-        <w:t>Routing efficiency:</w:t>
-      </w:r>
-      <w:r>
-        <w:rPr>
-          <w:lang w:val="ca-ES"/>
-        </w:rPr>
-        <w:t xml:space="preserve"> Linus</w:t>
-      </w:r>
-    </w:p>
-    <w:p>
-      <w:pPr>
-        <w:pStyle w:val="Prrafodelista"/>
+          <w:b/>
+          <w:bCs/>
+          <w:lang w:val="ca-ES"/>
+        </w:rPr>
+        <w:t xml:space="preserve">Cliques </w:t>
+      </w:r>
+      <w:proofErr w:type="spellStart"/>
+      <w:r>
+        <w:rPr>
+          <w:b/>
+          <w:bCs/>
+          <w:lang w:val="ca-ES"/>
+        </w:rPr>
+        <w:t>and</w:t>
+      </w:r>
+      <w:proofErr w:type="spellEnd"/>
+      <w:r>
+        <w:rPr>
+          <w:b/>
+          <w:bCs/>
+          <w:lang w:val="ca-ES"/>
+        </w:rPr>
+        <w:t xml:space="preserve"> </w:t>
+      </w:r>
+      <w:proofErr w:type="spellStart"/>
+      <w:r>
+        <w:rPr>
+          <w:b/>
+          <w:bCs/>
+          <w:lang w:val="ca-ES"/>
+        </w:rPr>
+        <w:t>cavities</w:t>
+      </w:r>
+      <w:proofErr w:type="spellEnd"/>
+      <w:r>
+        <w:rPr>
+          <w:b/>
+          <w:bCs/>
+          <w:lang w:val="ca-ES"/>
+        </w:rPr>
+        <w:t xml:space="preserve"> (la seva </w:t>
+      </w:r>
+      <w:proofErr w:type="spellStart"/>
+      <w:r>
+        <w:rPr>
+          <w:b/>
+          <w:bCs/>
+          <w:lang w:val="ca-ES"/>
+        </w:rPr>
+        <w:t>dimensio</w:t>
+      </w:r>
+      <w:proofErr w:type="spellEnd"/>
+      <w:r>
+        <w:rPr>
+          <w:b/>
+          <w:bCs/>
+          <w:lang w:val="ca-ES"/>
+        </w:rPr>
+        <w:t xml:space="preserve"> i quants en tenim):</w:t>
+      </w:r>
+      <w:r>
+        <w:rPr>
+          <w:b/>
+          <w:bCs/>
+          <w:lang w:val="ca-ES"/>
+        </w:rPr>
+        <w:t xml:space="preserve"> </w:t>
+      </w:r>
+      <w:proofErr w:type="spellStart"/>
+      <w:r>
+        <w:rPr>
+          <w:lang w:val="ca-ES"/>
+        </w:rPr>
+        <w:t>igraph</w:t>
+      </w:r>
+      <w:proofErr w:type="spellEnd"/>
+    </w:p>
+    <w:p>
+      <w:pPr>
+        <w:pStyle w:val="Pargrafdellista"/>
         <w:numPr>
           <w:ilvl w:val="0"/>
           <w:numId w:val="1"/>
@@ -548,9 +955,153 @@
       </w:pPr>
       <w:r>
         <w:rPr>
-          <w:lang w:val="ca-ES"/>
-        </w:rPr>
-        <w:t xml:space="preserve">Storage capacity: </w:t>
+          <w:b/>
+          <w:bCs/>
+          <w:lang w:val="ca-ES"/>
+        </w:rPr>
+        <w:t>Cost de la xarxa (</w:t>
+      </w:r>
+      <w:r>
+        <w:rPr>
+          <w:b/>
+          <w:bCs/>
+          <w:lang w:val="ca-ES"/>
+        </w:rPr>
+        <w:t>numero de nodes, numero de connexions i suma dels seus pesos</w:t>
+      </w:r>
+      <w:r>
+        <w:rPr>
+          <w:b/>
+          <w:bCs/>
+          <w:lang w:val="ca-ES"/>
+        </w:rPr>
+        <w:t>)</w:t>
+      </w:r>
+      <w:r>
+        <w:rPr>
+          <w:b/>
+          <w:bCs/>
+          <w:lang w:val="ca-ES"/>
+        </w:rPr>
+        <w:t>:</w:t>
+      </w:r>
+      <w:r>
+        <w:rPr>
+          <w:lang w:val="ca-ES"/>
+        </w:rPr>
+        <w:t xml:space="preserve"> </w:t>
+      </w:r>
+      <w:proofErr w:type="spellStart"/>
+      <w:r>
+        <w:rPr>
+          <w:lang w:val="ca-ES"/>
+        </w:rPr>
+        <w:t>exerici</w:t>
+      </w:r>
+      <w:proofErr w:type="spellEnd"/>
+      <w:r>
+        <w:rPr>
+          <w:lang w:val="ca-ES"/>
+        </w:rPr>
+        <w:t xml:space="preserve"> Hector</w:t>
+      </w:r>
+    </w:p>
+    <w:p>
+      <w:pPr>
+        <w:pStyle w:val="Pargrafdellista"/>
+        <w:numPr>
+          <w:ilvl w:val="0"/>
+          <w:numId w:val="1"/>
+        </w:numPr>
+        <w:rPr>
+          <w:lang w:val="ca-ES"/>
+        </w:rPr>
+      </w:pPr>
+      <w:r>
+        <w:rPr>
+          <w:b/>
+          <w:bCs/>
+          <w:lang w:val="ca-ES"/>
+        </w:rPr>
+        <w:t xml:space="preserve">Routing </w:t>
+      </w:r>
+      <w:proofErr w:type="spellStart"/>
+      <w:r>
+        <w:rPr>
+          <w:b/>
+          <w:bCs/>
+          <w:lang w:val="ca-ES"/>
+        </w:rPr>
+        <w:t>efficiency</w:t>
+      </w:r>
+      <w:proofErr w:type="spellEnd"/>
+      <w:r>
+        <w:rPr>
+          <w:b/>
+          <w:bCs/>
+          <w:lang w:val="ca-ES"/>
+        </w:rPr>
+        <w:t>:</w:t>
+      </w:r>
+      <w:r>
+        <w:rPr>
+          <w:lang w:val="ca-ES"/>
+        </w:rPr>
+        <w:t xml:space="preserve"> Linus</w:t>
+      </w:r>
+    </w:p>
+    <w:p>
+      <w:pPr>
+        <w:pStyle w:val="Pargrafdellista"/>
+        <w:numPr>
+          <w:ilvl w:val="0"/>
+          <w:numId w:val="1"/>
+        </w:numPr>
+        <w:rPr>
+          <w:lang w:val="ca-ES"/>
+        </w:rPr>
+      </w:pPr>
+      <w:proofErr w:type="spellStart"/>
+      <w:r>
+        <w:rPr>
+          <w:b/>
+          <w:bCs/>
+          <w:lang w:val="ca-ES"/>
+        </w:rPr>
+        <w:t>Storage</w:t>
+      </w:r>
+      <w:proofErr w:type="spellEnd"/>
+      <w:r>
+        <w:rPr>
+          <w:b/>
+          <w:bCs/>
+          <w:lang w:val="ca-ES"/>
+        </w:rPr>
+        <w:t xml:space="preserve"> </w:t>
+      </w:r>
+      <w:proofErr w:type="spellStart"/>
+      <w:r>
+        <w:rPr>
+          <w:b/>
+          <w:bCs/>
+          <w:lang w:val="ca-ES"/>
+        </w:rPr>
+        <w:t>capacity</w:t>
+      </w:r>
+      <w:proofErr w:type="spellEnd"/>
+      <w:r>
+        <w:rPr>
+          <w:b/>
+          <w:bCs/>
+          <w:lang w:val="ca-ES"/>
+        </w:rPr>
+        <w:t>:</w:t>
+      </w:r>
+      <w:r>
+        <w:rPr>
+          <w:lang w:val="ca-ES"/>
+        </w:rPr>
+        <w:t xml:space="preserve"> </w:t>
       </w:r>
       <w:r>
         <w:rPr>
@@ -570,7 +1121,28 @@
         <w:rPr>
           <w:lang w:val="ca-ES"/>
         </w:rPr>
-        <w:t>En segona etapa (despres de simulaci</w:t>
+        <w:t>En segona etapa (</w:t>
+      </w:r>
+      <w:proofErr w:type="spellStart"/>
+      <w:r>
+        <w:rPr>
+          <w:lang w:val="ca-ES"/>
+        </w:rPr>
+        <w:t>despres</w:t>
+      </w:r>
+      <w:proofErr w:type="spellEnd"/>
+      <w:r>
+        <w:rPr>
+          <w:lang w:val="ca-ES"/>
+        </w:rPr>
+        <w:t xml:space="preserve"> de </w:t>
+      </w:r>
+      <w:proofErr w:type="spellStart"/>
+      <w:r>
+        <w:rPr>
+          <w:lang w:val="ca-ES"/>
+        </w:rPr>
+        <w:t>simulaci</w:t>
       </w:r>
       <w:r>
         <w:rPr>
@@ -578,6 +1150,7 @@
         </w:rPr>
         <w:t>o</w:t>
       </w:r>
+      <w:proofErr w:type="spellEnd"/>
       <w:r>
         <w:rPr>
           <w:lang w:val="ca-ES"/>
@@ -603,18 +1176,21 @@
           <w:lang w:val="ca-ES"/>
         </w:rPr>
         <w:tab/>
-      </w:r>
-      <w:r>
-        <w:rPr>
-          <w:lang w:val="ca-ES"/>
-        </w:rPr>
-        <w:t>Neural complex</w:t>
-      </w:r>
-      <w:r>
-        <w:rPr>
-          <w:lang w:val="ca-ES"/>
-        </w:rPr>
-        <w:t>ity:</w:t>
+        <w:t xml:space="preserve">Neural </w:t>
+      </w:r>
+      <w:proofErr w:type="spellStart"/>
+      <w:r>
+        <w:rPr>
+          <w:lang w:val="ca-ES"/>
+        </w:rPr>
+        <w:t>complexity</w:t>
+      </w:r>
+      <w:proofErr w:type="spellEnd"/>
+      <w:r>
+        <w:rPr>
+          <w:lang w:val="ca-ES"/>
+        </w:rPr>
+        <w:t>:</w:t>
       </w:r>
     </w:p>
     <w:p>
@@ -635,18 +1211,77 @@
           <w:lang w:val="ca-ES"/>
         </w:rPr>
         <w:tab/>
-      </w:r>
-      <w:r>
-        <w:rPr>
-          <w:lang w:val="ca-ES"/>
-        </w:rPr>
-        <w:t>Neural activity manifolds (e.g. oscillatory behavior)</w:t>
-      </w:r>
-      <w:r>
-        <w:rPr>
-          <w:lang w:val="ca-ES"/>
-        </w:rPr>
-        <w:t>:</w:t>
+        <w:t xml:space="preserve">Neural </w:t>
+      </w:r>
+      <w:proofErr w:type="spellStart"/>
+      <w:r>
+        <w:rPr>
+          <w:lang w:val="ca-ES"/>
+        </w:rPr>
+        <w:t>activity</w:t>
+      </w:r>
+      <w:proofErr w:type="spellEnd"/>
+      <w:r>
+        <w:rPr>
+          <w:lang w:val="ca-ES"/>
+        </w:rPr>
+        <w:t xml:space="preserve"> </w:t>
+      </w:r>
+      <w:proofErr w:type="spellStart"/>
+      <w:r>
+        <w:rPr>
+          <w:lang w:val="ca-ES"/>
+        </w:rPr>
+        <w:t>manifolds</w:t>
+      </w:r>
+      <w:proofErr w:type="spellEnd"/>
+      <w:r>
+        <w:rPr>
+          <w:lang w:val="ca-ES"/>
+        </w:rPr>
+        <w:t xml:space="preserve"> (</w:t>
+      </w:r>
+      <w:proofErr w:type="spellStart"/>
+      <w:r>
+        <w:rPr>
+          <w:lang w:val="ca-ES"/>
+        </w:rPr>
+        <w:t>e.g</w:t>
+      </w:r>
+      <w:proofErr w:type="spellEnd"/>
+      <w:r>
+        <w:rPr>
+          <w:lang w:val="ca-ES"/>
+        </w:rPr>
+        <w:t xml:space="preserve">. </w:t>
+      </w:r>
+      <w:proofErr w:type="spellStart"/>
+      <w:r>
+        <w:rPr>
+          <w:lang w:val="ca-ES"/>
+        </w:rPr>
+        <w:t>oscillatory</w:t>
+      </w:r>
+      <w:proofErr w:type="spellEnd"/>
+      <w:r>
+        <w:rPr>
+          <w:lang w:val="ca-ES"/>
+        </w:rPr>
+        <w:t xml:space="preserve"> </w:t>
+      </w:r>
+      <w:proofErr w:type="spellStart"/>
+      <w:r>
+        <w:rPr>
+          <w:lang w:val="ca-ES"/>
+        </w:rPr>
+        <w:t>behavior</w:t>
+      </w:r>
+      <w:proofErr w:type="spellEnd"/>
+      <w:r>
+        <w:rPr>
+          <w:lang w:val="ca-ES"/>
+        </w:rPr>
+        <w:t>):</w:t>
       </w:r>
     </w:p>
     <w:p>
@@ -668,12 +1303,28 @@
         </w:rPr>
         <w:tab/>
       </w:r>
-      <w:r>
-        <w:rPr>
-          <w:lang w:val="ca-ES"/>
-        </w:rPr>
-        <w:t>Activity transmission</w:t>
-      </w:r>
+      <w:proofErr w:type="spellStart"/>
+      <w:r>
+        <w:rPr>
+          <w:lang w:val="ca-ES"/>
+        </w:rPr>
+        <w:t>Activity</w:t>
+      </w:r>
+      <w:proofErr w:type="spellEnd"/>
+      <w:r>
+        <w:rPr>
+          <w:lang w:val="ca-ES"/>
+        </w:rPr>
+        <w:t xml:space="preserve"> </w:t>
+      </w:r>
+      <w:proofErr w:type="spellStart"/>
+      <w:r>
+        <w:rPr>
+          <w:lang w:val="ca-ES"/>
+        </w:rPr>
+        <w:t>transmission</w:t>
+      </w:r>
+      <w:proofErr w:type="spellEnd"/>
       <w:r>
         <w:rPr>
           <w:lang w:val="ca-ES"/>
@@ -721,7 +1372,7 @@
     </w:p>
     <w:p>
       <w:pPr>
-        <w:pStyle w:val="Prrafodelista"/>
+        <w:pStyle w:val="Pargrafdellista"/>
         <w:numPr>
           <w:ilvl w:val="0"/>
           <w:numId w:val="3"/>
@@ -735,12 +1386,40 @@
         <w:rPr>
           <w:lang w:val="ca-ES"/>
         </w:rPr>
-        <w:t>Quina mena de xarxa té cada organisme? Son totes small-world? O scale-free? En què es diferencien?</w:t>
-      </w:r>
-    </w:p>
-    <w:p>
-      <w:pPr>
-        <w:pStyle w:val="Prrafodelista"/>
+        <w:t xml:space="preserve">Quina mena de xarxa té cada organisme? Son totes </w:t>
+      </w:r>
+      <w:proofErr w:type="spellStart"/>
+      <w:r>
+        <w:rPr>
+          <w:lang w:val="ca-ES"/>
+        </w:rPr>
+        <w:t>small-world</w:t>
+      </w:r>
+      <w:proofErr w:type="spellEnd"/>
+      <w:r>
+        <w:rPr>
+          <w:lang w:val="ca-ES"/>
+        </w:rPr>
+        <w:t xml:space="preserve">? O </w:t>
+      </w:r>
+      <w:proofErr w:type="spellStart"/>
+      <w:r>
+        <w:rPr>
+          <w:lang w:val="ca-ES"/>
+        </w:rPr>
+        <w:t>scale-free</w:t>
+      </w:r>
+      <w:proofErr w:type="spellEnd"/>
+      <w:r>
+        <w:rPr>
+          <w:lang w:val="ca-ES"/>
+        </w:rPr>
+        <w:t>? En què es diferencien?</w:t>
+      </w:r>
+    </w:p>
+    <w:p>
+      <w:pPr>
+        <w:pStyle w:val="Pargrafdellista"/>
         <w:numPr>
           <w:ilvl w:val="0"/>
           <w:numId w:val="3"/>
@@ -771,7 +1450,7 @@
     </w:p>
     <w:p>
       <w:pPr>
-        <w:pStyle w:val="Prrafodelista"/>
+        <w:pStyle w:val="Pargrafdellista"/>
         <w:numPr>
           <w:ilvl w:val="0"/>
           <w:numId w:val="3"/>
@@ -785,12 +1464,27 @@
         <w:rPr>
           <w:lang w:val="ca-ES"/>
         </w:rPr>
-        <w:t>Comparació microscòpia òptica vs electrònica. Quina informació “falta” en les dades de microscòpia òptica?</w:t>
-      </w:r>
-    </w:p>
-    <w:p>
-      <w:pPr>
-        <w:pStyle w:val="Prrafodelista"/>
+        <w:lastRenderedPageBreak/>
+        <w:t xml:space="preserve">Comparació microscòpia òptica </w:t>
+      </w:r>
+      <w:proofErr w:type="spellStart"/>
+      <w:r>
+        <w:rPr>
+          <w:lang w:val="ca-ES"/>
+        </w:rPr>
+        <w:t>vs</w:t>
+      </w:r>
+      <w:proofErr w:type="spellEnd"/>
+      <w:r>
+        <w:rPr>
+          <w:lang w:val="ca-ES"/>
+        </w:rPr>
+        <w:t xml:space="preserve"> electrònica. Quina informació “falta” en les dades de microscòpia òptica?</w:t>
+      </w:r>
+    </w:p>
+    <w:p>
+      <w:pPr>
+        <w:pStyle w:val="Pargrafdellista"/>
         <w:numPr>
           <w:ilvl w:val="0"/>
           <w:numId w:val="3"/>
@@ -804,7 +1498,6 @@
         <w:rPr>
           <w:lang w:val="ca-ES"/>
         </w:rPr>
-        <w:lastRenderedPageBreak/>
         <w:t>Podem identificar xarxes que sabem que es dediquen a fer la mateixa computació i veure què es conserva entre espècies?</w:t>
       </w:r>
       <w:r>
@@ -837,7 +1530,7 @@
     </w:p>
     <w:p>
       <w:pPr>
-        <w:pStyle w:val="Prrafodelista"/>
+        <w:pStyle w:val="Pargrafdellista"/>
         <w:numPr>
           <w:ilvl w:val="0"/>
           <w:numId w:val="2"/>
@@ -867,7 +1560,7 @@
     </w:p>
     <w:p>
       <w:pPr>
-        <w:pStyle w:val="Prrafodelista"/>
+        <w:pStyle w:val="Pargrafdellista"/>
         <w:numPr>
           <w:ilvl w:val="0"/>
           <w:numId w:val="2"/>
@@ -885,7 +1578,7 @@
     </w:p>
     <w:p>
       <w:pPr>
-        <w:pStyle w:val="Prrafodelista"/>
+        <w:pStyle w:val="Pargrafdellista"/>
         <w:numPr>
           <w:ilvl w:val="0"/>
           <w:numId w:val="2"/>
@@ -898,7 +1591,77 @@
         <w:rPr>
           <w:lang w:val="ca-ES"/>
         </w:rPr>
-        <w:t>(pregunta 4) Trobar quines regions s’encarreguen de la mateixa tasca (exemple memòria espacial, mushroom body (mosca), hipocamp (mamifers), s’ha de mirar en c elegans i zebrafish)</w:t>
+        <w:t xml:space="preserve">(pregunta 4) Trobar quines regions s’encarreguen de la mateixa tasca (exemple memòria espacial, </w:t>
+      </w:r>
+      <w:proofErr w:type="spellStart"/>
+      <w:r>
+        <w:rPr>
+          <w:lang w:val="ca-ES"/>
+        </w:rPr>
+        <w:t>mushroom</w:t>
+      </w:r>
+      <w:proofErr w:type="spellEnd"/>
+      <w:r>
+        <w:rPr>
+          <w:lang w:val="ca-ES"/>
+        </w:rPr>
+        <w:t xml:space="preserve"> </w:t>
+      </w:r>
+      <w:proofErr w:type="spellStart"/>
+      <w:r>
+        <w:rPr>
+          <w:lang w:val="ca-ES"/>
+        </w:rPr>
+        <w:t>body</w:t>
+      </w:r>
+      <w:proofErr w:type="spellEnd"/>
+      <w:r>
+        <w:rPr>
+          <w:lang w:val="ca-ES"/>
+        </w:rPr>
+        <w:t xml:space="preserve"> (mosca), hipocamp (</w:t>
+      </w:r>
+      <w:proofErr w:type="spellStart"/>
+      <w:r>
+        <w:rPr>
+          <w:lang w:val="ca-ES"/>
+        </w:rPr>
+        <w:t>mamifers</w:t>
+      </w:r>
+      <w:proofErr w:type="spellEnd"/>
+      <w:r>
+        <w:rPr>
+          <w:lang w:val="ca-ES"/>
+        </w:rPr>
+        <w:t xml:space="preserve">), s’ha de mirar en c </w:t>
+      </w:r>
+      <w:proofErr w:type="spellStart"/>
+      <w:r>
+        <w:rPr>
+          <w:lang w:val="ca-ES"/>
+        </w:rPr>
+        <w:t>elegans</w:t>
+      </w:r>
+      <w:proofErr w:type="spellEnd"/>
+      <w:r>
+        <w:rPr>
+          <w:lang w:val="ca-ES"/>
+        </w:rPr>
+        <w:t xml:space="preserve"> i </w:t>
+      </w:r>
+      <w:proofErr w:type="spellStart"/>
+      <w:r>
+        <w:rPr>
+          <w:lang w:val="ca-ES"/>
+        </w:rPr>
+        <w:t>zebrafish</w:t>
+      </w:r>
+      <w:proofErr w:type="spellEnd"/>
+      <w:r>
+        <w:rPr>
+          <w:lang w:val="ca-ES"/>
+        </w:rPr>
+        <w:t>)</w:t>
       </w:r>
     </w:p>
     <w:p>
@@ -1689,13 +2452,13 @@
     <w:name w:val="Normal"/>
     <w:qFormat/>
   </w:style>
-  <w:style w:type="character" w:default="1" w:styleId="Fuentedeprrafopredeter">
+  <w:style w:type="character" w:default="1" w:styleId="Lletraperdefectedelpargraf">
     <w:name w:val="Default Paragraph Font"/>
     <w:uiPriority w:val="1"/>
     <w:semiHidden/>
     <w:unhideWhenUsed/>
   </w:style>
-  <w:style w:type="table" w:default="1" w:styleId="Tablanormal">
+  <w:style w:type="table" w:default="1" w:styleId="Taulanormal">
     <w:name w:val="Normal Table"/>
     <w:uiPriority w:val="99"/>
     <w:semiHidden/>
@@ -1710,15 +2473,15 @@
       </w:tblCellMar>
     </w:tblPr>
   </w:style>
-  <w:style w:type="numbering" w:default="1" w:styleId="Sinlista">
+  <w:style w:type="numbering" w:default="1" w:styleId="Sensellista">
     <w:name w:val="No List"/>
     <w:uiPriority w:val="99"/>
     <w:semiHidden/>
     <w:unhideWhenUsed/>
   </w:style>
-  <w:style w:type="character" w:styleId="Hipervnculo">
+  <w:style w:type="character" w:styleId="Enlla">
     <w:name w:val="Hyperlink"/>
-    <w:basedOn w:val="Fuentedeprrafopredeter"/>
+    <w:basedOn w:val="Lletraperdefectedelpargraf"/>
     <w:uiPriority w:val="99"/>
     <w:unhideWhenUsed/>
     <w:rsid w:val="00DD5FE2"/>
@@ -1727,9 +2490,9 @@
       <w:u w:val="single"/>
     </w:rPr>
   </w:style>
-  <w:style w:type="character" w:styleId="Mencinsinresolver">
+  <w:style w:type="character" w:styleId="Mencisenseresoldre">
     <w:name w:val="Unresolved Mention"/>
-    <w:basedOn w:val="Fuentedeprrafopredeter"/>
+    <w:basedOn w:val="Lletraperdefectedelpargraf"/>
     <w:uiPriority w:val="99"/>
     <w:semiHidden/>
     <w:unhideWhenUsed/>
@@ -1739,7 +2502,7 @@
       <w:shd w:val="clear" w:color="auto" w:fill="E1DFDD"/>
     </w:rPr>
   </w:style>
-  <w:style w:type="paragraph" w:styleId="Prrafodelista">
+  <w:style w:type="paragraph" w:styleId="Pargrafdellista">
     <w:name w:val="List Paragraph"/>
     <w:basedOn w:val="Normal"/>
     <w:uiPriority w:val="34"/>

</xml_diff>

<commit_message>
Guardad les dades a llistes (r)
</commit_message>
<xml_diff>
--- a/DocumentacioProjecte/Documentacio.docx
+++ b/DocumentacioProjecte/Documentacio.docx
@@ -767,13 +767,7 @@
         <w:rPr>
           <w:lang w:val="ca-ES"/>
         </w:rPr>
-        <w:t xml:space="preserve">coeficient </w:t>
-      </w:r>
-      <w:r>
-        <w:rPr>
-          <w:lang w:val="ca-ES"/>
-        </w:rPr>
-        <w:t xml:space="preserve">i </w:t>
+        <w:t xml:space="preserve">coeficient i </w:t>
       </w:r>
       <w:proofErr w:type="spellStart"/>
       <w:r>
@@ -801,13 +795,7 @@
         <w:rPr>
           <w:lang w:val="ca-ES"/>
         </w:rPr>
-        <w:t xml:space="preserve"> </w:t>
-      </w:r>
-      <w:r>
-        <w:rPr>
-          <w:lang w:val="ca-ES"/>
-        </w:rPr>
-        <w:t>(</w:t>
+        <w:t xml:space="preserve"> (</w:t>
       </w:r>
       <w:hyperlink r:id="rId14" w:history="1">
         <w:r>
@@ -967,7 +955,16 @@
           <w:bCs/>
           <w:lang w:val="ca-ES"/>
         </w:rPr>
-        <w:t>numero de nodes, numero de connexions i suma dels seus pesos</w:t>
+        <w:t xml:space="preserve">numero de nodes, numero de connexions i </w:t>
+      </w:r>
+      <w:r>
+        <w:rPr>
+          <w:b/>
+          <w:bCs/>
+          <w:u w:val="single"/>
+          <w:lang w:val="ca-ES"/>
+        </w:rPr>
+        <w:t>suma dels seus pesos</w:t>
       </w:r>
       <w:r>
         <w:rPr>
@@ -2513,6 +2510,18 @@
       <w:contextualSpacing/>
     </w:pPr>
   </w:style>
+  <w:style w:type="character" w:styleId="Enllavisitat">
+    <w:name w:val="FollowedHyperlink"/>
+    <w:basedOn w:val="Lletraperdefectedelpargraf"/>
+    <w:uiPriority w:val="99"/>
+    <w:semiHidden/>
+    <w:unhideWhenUsed/>
+    <w:rsid w:val="009D44DA"/>
+    <w:rPr>
+      <w:color w:val="954F72" w:themeColor="followedHyperlink"/>
+      <w:u w:val="single"/>
+    </w:rPr>
+  </w:style>
 </w:styles>
 </file>
 

</xml_diff>